<commit_message>
final tree scheme and if_then rules
</commit_message>
<xml_diff>
--- a/БЗ в нотации IF-THEN.docx
+++ b/БЗ в нотации IF-THEN.docx
@@ -61,7 +61,13 @@
         <w:t xml:space="preserve"> </w:t>
       </w:r>
       <w:r>
-        <w:t xml:space="preserve">отечественная литература </w:t>
+        <w:t>отечественная</w:t>
+      </w:r>
+      <w:r>
+        <w:t xml:space="preserve"> </w:t>
+      </w:r>
+      <w:r>
+        <w:t xml:space="preserve">литература </w:t>
       </w:r>
       <w:r>
         <w:rPr>
@@ -131,25 +137,37 @@
         <w:t xml:space="preserve"> </w:t>
       </w:r>
       <w:r>
-        <w:t xml:space="preserve">отечественная литература </w:t>
-      </w:r>
-      <w:r>
-        <w:rPr>
-          <w:lang w:val="en-US"/>
-        </w:rPr>
-        <w:t>AND</w:t>
-      </w:r>
-      <w:r>
-        <w:t xml:space="preserve"> </w:t>
-      </w:r>
-      <w:r>
-        <w:rPr>
-          <w:lang w:val="en-US"/>
-        </w:rPr>
-        <w:t>NOT</w:t>
-      </w:r>
-      <w:r>
-        <w:t xml:space="preserve"> (книга о природе) </w:t>
+        <w:t>отечественная</w:t>
+      </w:r>
+      <w:r>
+        <w:t xml:space="preserve"> </w:t>
+      </w:r>
+      <w:r>
+        <w:t xml:space="preserve">литература </w:t>
+      </w:r>
+      <w:r>
+        <w:rPr>
+          <w:lang w:val="en-US"/>
+        </w:rPr>
+        <w:t>AND</w:t>
+      </w:r>
+      <w:r>
+        <w:t xml:space="preserve"> </w:t>
+      </w:r>
+      <w:r>
+        <w:rPr>
+          <w:lang w:val="en-US"/>
+        </w:rPr>
+        <w:t>NOT</w:t>
+      </w:r>
+      <w:r>
+        <w:t xml:space="preserve"> (</w:t>
+      </w:r>
+      <w:r>
+        <w:t>книга о природе</w:t>
+      </w:r>
+      <w:r>
+        <w:t xml:space="preserve">) </w:t>
       </w:r>
       <w:r>
         <w:rPr>
@@ -222,25 +240,37 @@
         <w:t xml:space="preserve"> </w:t>
       </w:r>
       <w:r>
-        <w:t xml:space="preserve">отечественная литература </w:t>
-      </w:r>
-      <w:r>
-        <w:rPr>
-          <w:lang w:val="en-US"/>
-        </w:rPr>
-        <w:t>AND</w:t>
-      </w:r>
-      <w:r>
-        <w:t xml:space="preserve"> </w:t>
-      </w:r>
-      <w:r>
-        <w:rPr>
-          <w:lang w:val="en-US"/>
-        </w:rPr>
-        <w:t>NOT</w:t>
-      </w:r>
-      <w:r>
-        <w:t xml:space="preserve"> (книга о природе) </w:t>
+        <w:t>отечественная</w:t>
+      </w:r>
+      <w:r>
+        <w:t xml:space="preserve"> </w:t>
+      </w:r>
+      <w:r>
+        <w:t xml:space="preserve">литература </w:t>
+      </w:r>
+      <w:r>
+        <w:rPr>
+          <w:lang w:val="en-US"/>
+        </w:rPr>
+        <w:t>AND</w:t>
+      </w:r>
+      <w:r>
+        <w:t xml:space="preserve"> </w:t>
+      </w:r>
+      <w:r>
+        <w:rPr>
+          <w:lang w:val="en-US"/>
+        </w:rPr>
+        <w:t>NOT</w:t>
+      </w:r>
+      <w:r>
+        <w:t xml:space="preserve"> (</w:t>
+      </w:r>
+      <w:r>
+        <w:t>книга о природе</w:t>
+      </w:r>
+      <w:r>
+        <w:t xml:space="preserve">) </w:t>
       </w:r>
       <w:r>
         <w:rPr>
@@ -330,7 +360,16 @@
         <w:t>NOT</w:t>
       </w:r>
       <w:r>
-        <w:t xml:space="preserve"> (отечественная литератур</w:t>
+        <w:t xml:space="preserve"> (</w:t>
+      </w:r>
+      <w:r>
+        <w:t>отечественная</w:t>
+      </w:r>
+      <w:r>
+        <w:t xml:space="preserve"> </w:t>
+      </w:r>
+      <w:r>
+        <w:t>литератур</w:t>
       </w:r>
       <w:r>
         <w:rPr>
@@ -415,7 +454,16 @@
         <w:t>NOT</w:t>
       </w:r>
       <w:r>
-        <w:t xml:space="preserve"> (отечественная литератур</w:t>
+        <w:t xml:space="preserve"> (</w:t>
+      </w:r>
+      <w:r>
+        <w:t>отечественная</w:t>
+      </w:r>
+      <w:r>
+        <w:t xml:space="preserve"> </w:t>
+      </w:r>
+      <w:r>
+        <w:t>литератур</w:t>
       </w:r>
       <w:r>
         <w:rPr>
@@ -442,7 +490,13 @@
         <w:t>NOT</w:t>
       </w:r>
       <w:r>
-        <w:t xml:space="preserve"> (детектив) </w:t>
+        <w:t xml:space="preserve"> (</w:t>
+      </w:r>
+      <w:r>
+        <w:t>детектив</w:t>
+      </w:r>
+      <w:r>
+        <w:t xml:space="preserve">) </w:t>
       </w:r>
       <w:r>
         <w:rPr>
@@ -523,7 +577,16 @@
         <w:t>NOT</w:t>
       </w:r>
       <w:r>
-        <w:t xml:space="preserve"> (отечественная литератур</w:t>
+        <w:t xml:space="preserve"> (</w:t>
+      </w:r>
+      <w:r>
+        <w:t>отечественная</w:t>
+      </w:r>
+      <w:r>
+        <w:t xml:space="preserve"> </w:t>
+      </w:r>
+      <w:r>
+        <w:t>литератур</w:t>
       </w:r>
       <w:r>
         <w:rPr>
@@ -550,25 +613,37 @@
         <w:t>NOT</w:t>
       </w:r>
       <w:r>
-        <w:t xml:space="preserve"> (детектив) </w:t>
-      </w:r>
-      <w:r>
-        <w:rPr>
-          <w:lang w:val="en-US"/>
-        </w:rPr>
-        <w:t>AND</w:t>
-      </w:r>
-      <w:r>
-        <w:t xml:space="preserve"> </w:t>
-      </w:r>
-      <w:r>
-        <w:rPr>
-          <w:lang w:val="en-US"/>
-        </w:rPr>
-        <w:t>NOT</w:t>
-      </w:r>
-      <w:r>
-        <w:t xml:space="preserve"> (истории о любви)</w:t>
+        <w:t xml:space="preserve"> (</w:t>
+      </w:r>
+      <w:r>
+        <w:t>детектив</w:t>
+      </w:r>
+      <w:r>
+        <w:t xml:space="preserve">) </w:t>
+      </w:r>
+      <w:r>
+        <w:rPr>
+          <w:lang w:val="en-US"/>
+        </w:rPr>
+        <w:t>AND</w:t>
+      </w:r>
+      <w:r>
+        <w:t xml:space="preserve"> </w:t>
+      </w:r>
+      <w:r>
+        <w:rPr>
+          <w:lang w:val="en-US"/>
+        </w:rPr>
+        <w:t>NOT</w:t>
+      </w:r>
+      <w:r>
+        <w:t xml:space="preserve"> (</w:t>
+      </w:r>
+      <w:r>
+        <w:t>истории о любви</w:t>
+      </w:r>
+      <w:r>
+        <w:t>)</w:t>
       </w:r>
     </w:p>
     <w:p>
@@ -631,7 +706,16 @@
         <w:t>NOT</w:t>
       </w:r>
       <w:r>
-        <w:t xml:space="preserve"> (классическая литература) </w:t>
+        <w:t xml:space="preserve"> (</w:t>
+      </w:r>
+      <w:r>
+        <w:t>классическая литература</w:t>
+      </w:r>
+      <w:r>
+        <w:t>)</w:t>
+      </w:r>
+      <w:r>
+        <w:t xml:space="preserve"> </w:t>
       </w:r>
       <w:r>
         <w:rPr>
@@ -709,25 +793,40 @@
         <w:t>NOT</w:t>
       </w:r>
       <w:r>
-        <w:t xml:space="preserve"> (классическая литература) </w:t>
-      </w:r>
-      <w:r>
-        <w:rPr>
-          <w:lang w:val="en-US"/>
-        </w:rPr>
-        <w:t>AND</w:t>
-      </w:r>
-      <w:r>
-        <w:t xml:space="preserve"> </w:t>
-      </w:r>
-      <w:r>
-        <w:rPr>
-          <w:lang w:val="en-US"/>
-        </w:rPr>
-        <w:t>NOT</w:t>
-      </w:r>
-      <w:r>
-        <w:t xml:space="preserve"> (триллер) </w:t>
+        <w:t xml:space="preserve"> (</w:t>
+      </w:r>
+      <w:r>
+        <w:t>классическая литература</w:t>
+      </w:r>
+      <w:r>
+        <w:t>)</w:t>
+      </w:r>
+      <w:r>
+        <w:t xml:space="preserve"> </w:t>
+      </w:r>
+      <w:r>
+        <w:rPr>
+          <w:lang w:val="en-US"/>
+        </w:rPr>
+        <w:t>AND</w:t>
+      </w:r>
+      <w:r>
+        <w:t xml:space="preserve"> </w:t>
+      </w:r>
+      <w:r>
+        <w:rPr>
+          <w:lang w:val="en-US"/>
+        </w:rPr>
+        <w:t>NOT</w:t>
+      </w:r>
+      <w:r>
+        <w:t xml:space="preserve"> (</w:t>
+      </w:r>
+      <w:r>
+        <w:t>триллер</w:t>
+      </w:r>
+      <w:r>
+        <w:t xml:space="preserve">) </w:t>
       </w:r>
       <w:r>
         <w:rPr>
@@ -769,7 +868,10 @@
       </w:r>
       <w:proofErr w:type="spellEnd"/>
       <w:r>
-        <w:t>, Джон Грин</w:t>
+        <w:t xml:space="preserve">, </w:t>
+      </w:r>
+      <w:r>
+        <w:t>Джон Грин</w:t>
       </w:r>
     </w:p>
     <w:p>
@@ -814,43 +916,64 @@
         <w:t>NOT</w:t>
       </w:r>
       <w:r>
-        <w:t xml:space="preserve"> (классическая литература) </w:t>
-      </w:r>
-      <w:r>
-        <w:rPr>
-          <w:lang w:val="en-US"/>
-        </w:rPr>
-        <w:t>AND</w:t>
-      </w:r>
-      <w:r>
-        <w:t xml:space="preserve"> </w:t>
-      </w:r>
-      <w:r>
-        <w:rPr>
-          <w:lang w:val="en-US"/>
-        </w:rPr>
-        <w:t>NOT</w:t>
-      </w:r>
-      <w:r>
-        <w:t xml:space="preserve"> (триллер) </w:t>
-      </w:r>
-      <w:r>
-        <w:rPr>
-          <w:lang w:val="en-US"/>
-        </w:rPr>
-        <w:t>AND</w:t>
-      </w:r>
-      <w:r>
-        <w:t xml:space="preserve"> </w:t>
-      </w:r>
-      <w:r>
-        <w:rPr>
-          <w:lang w:val="en-US"/>
-        </w:rPr>
-        <w:t>NOT</w:t>
-      </w:r>
-      <w:r>
-        <w:t xml:space="preserve"> (история о любви) </w:t>
+        <w:t xml:space="preserve"> (</w:t>
+      </w:r>
+      <w:r>
+        <w:t>классическая литература</w:t>
+      </w:r>
+      <w:r>
+        <w:t>)</w:t>
+      </w:r>
+      <w:r>
+        <w:t xml:space="preserve"> </w:t>
+      </w:r>
+      <w:r>
+        <w:rPr>
+          <w:lang w:val="en-US"/>
+        </w:rPr>
+        <w:t>AND</w:t>
+      </w:r>
+      <w:r>
+        <w:t xml:space="preserve"> </w:t>
+      </w:r>
+      <w:r>
+        <w:rPr>
+          <w:lang w:val="en-US"/>
+        </w:rPr>
+        <w:t>NOT</w:t>
+      </w:r>
+      <w:r>
+        <w:t xml:space="preserve"> (</w:t>
+      </w:r>
+      <w:r>
+        <w:t>триллер</w:t>
+      </w:r>
+      <w:r>
+        <w:t xml:space="preserve">) </w:t>
+      </w:r>
+      <w:r>
+        <w:rPr>
+          <w:lang w:val="en-US"/>
+        </w:rPr>
+        <w:t>AND</w:t>
+      </w:r>
+      <w:r>
+        <w:t xml:space="preserve"> </w:t>
+      </w:r>
+      <w:r>
+        <w:rPr>
+          <w:lang w:val="en-US"/>
+        </w:rPr>
+        <w:t>NOT</w:t>
+      </w:r>
+      <w:r>
+        <w:t xml:space="preserve"> (</w:t>
+      </w:r>
+      <w:r>
+        <w:t>история о любви</w:t>
+      </w:r>
+      <w:r>
+        <w:t xml:space="preserve">) </w:t>
       </w:r>
       <w:r>
         <w:rPr>
@@ -933,61 +1056,88 @@
         <w:t>NOT</w:t>
       </w:r>
       <w:r>
-        <w:t xml:space="preserve"> (классическая литература) </w:t>
-      </w:r>
-      <w:r>
-        <w:rPr>
-          <w:lang w:val="en-US"/>
-        </w:rPr>
-        <w:t>AND</w:t>
-      </w:r>
-      <w:r>
-        <w:t xml:space="preserve"> </w:t>
-      </w:r>
-      <w:r>
-        <w:rPr>
-          <w:lang w:val="en-US"/>
-        </w:rPr>
-        <w:t>NOT</w:t>
-      </w:r>
-      <w:r>
-        <w:t xml:space="preserve"> (триллер) </w:t>
-      </w:r>
-      <w:r>
-        <w:rPr>
-          <w:lang w:val="en-US"/>
-        </w:rPr>
-        <w:t>AND</w:t>
-      </w:r>
-      <w:r>
-        <w:t xml:space="preserve"> </w:t>
-      </w:r>
-      <w:r>
-        <w:rPr>
-          <w:lang w:val="en-US"/>
-        </w:rPr>
-        <w:t>NOT</w:t>
-      </w:r>
-      <w:r>
-        <w:t xml:space="preserve"> (история о любви) </w:t>
-      </w:r>
-      <w:r>
-        <w:rPr>
-          <w:lang w:val="en-US"/>
-        </w:rPr>
-        <w:t>AND</w:t>
-      </w:r>
-      <w:r>
-        <w:t xml:space="preserve"> </w:t>
-      </w:r>
-      <w:r>
-        <w:rPr>
-          <w:lang w:val="en-US"/>
-        </w:rPr>
-        <w:t>NOT</w:t>
-      </w:r>
-      <w:r>
-        <w:t xml:space="preserve"> (сатира)</w:t>
+        <w:t xml:space="preserve"> (</w:t>
+      </w:r>
+      <w:r>
+        <w:t>классическая литература</w:t>
+      </w:r>
+      <w:r>
+        <w:t>)</w:t>
+      </w:r>
+      <w:r>
+        <w:t xml:space="preserve"> </w:t>
+      </w:r>
+      <w:r>
+        <w:rPr>
+          <w:lang w:val="en-US"/>
+        </w:rPr>
+        <w:t>AND</w:t>
+      </w:r>
+      <w:r>
+        <w:t xml:space="preserve"> </w:t>
+      </w:r>
+      <w:r>
+        <w:rPr>
+          <w:lang w:val="en-US"/>
+        </w:rPr>
+        <w:t>NOT</w:t>
+      </w:r>
+      <w:r>
+        <w:t xml:space="preserve"> (</w:t>
+      </w:r>
+      <w:r>
+        <w:t>триллер</w:t>
+      </w:r>
+      <w:r>
+        <w:t xml:space="preserve">) </w:t>
+      </w:r>
+      <w:r>
+        <w:rPr>
+          <w:lang w:val="en-US"/>
+        </w:rPr>
+        <w:t>AND</w:t>
+      </w:r>
+      <w:r>
+        <w:t xml:space="preserve"> </w:t>
+      </w:r>
+      <w:r>
+        <w:rPr>
+          <w:lang w:val="en-US"/>
+        </w:rPr>
+        <w:t>NOT</w:t>
+      </w:r>
+      <w:r>
+        <w:t xml:space="preserve"> (</w:t>
+      </w:r>
+      <w:r>
+        <w:t>история о любви</w:t>
+      </w:r>
+      <w:r>
+        <w:t xml:space="preserve">) </w:t>
+      </w:r>
+      <w:r>
+        <w:rPr>
+          <w:lang w:val="en-US"/>
+        </w:rPr>
+        <w:t>AND</w:t>
+      </w:r>
+      <w:r>
+        <w:t xml:space="preserve"> </w:t>
+      </w:r>
+      <w:r>
+        <w:rPr>
+          <w:lang w:val="en-US"/>
+        </w:rPr>
+        <w:t>NOT</w:t>
+      </w:r>
+      <w:r>
+        <w:t xml:space="preserve"> (</w:t>
+      </w:r>
+      <w:r>
+        <w:t>сатира</w:t>
+      </w:r>
+      <w:r>
+        <w:t>)</w:t>
       </w:r>
     </w:p>
     <w:p>
@@ -1036,10 +1186,16 @@
         <w:t>NOT</w:t>
       </w:r>
       <w:r>
-        <w:t xml:space="preserve"> </w:t>
-      </w:r>
-      <w:r>
-        <w:t xml:space="preserve">(книга в дорогу) </w:t>
+        <w:t xml:space="preserve"> (</w:t>
+      </w:r>
+      <w:r>
+        <w:t>книга в дорогу</w:t>
+      </w:r>
+      <w:r>
+        <w:t>)</w:t>
+      </w:r>
+      <w:r>
+        <w:t xml:space="preserve"> </w:t>
       </w:r>
       <w:r>
         <w:rPr>
@@ -1062,21 +1218,11 @@
       <w:r>
         <w:t xml:space="preserve"> </w:t>
       </w:r>
-      <w:r>
-        <w:t xml:space="preserve">ранее </w:t>
-      </w:r>
-      <w:r>
-        <w:rPr>
-          <w:lang w:val="en-US"/>
-        </w:rPr>
-        <w:t>XIX</w:t>
-      </w:r>
-      <w:r>
-        <w:t xml:space="preserve"> </w:t>
-      </w:r>
-      <w:r>
-        <w:t>века</w:t>
-      </w:r>
+      <w:proofErr w:type="spellStart"/>
+      <w:r>
+        <w:t>фэнтези</w:t>
+      </w:r>
+      <w:proofErr w:type="spellEnd"/>
     </w:p>
     <w:p>
       <w:r>
@@ -1089,7 +1235,15 @@
         <w:t xml:space="preserve"> </w:t>
       </w:r>
       <w:r>
-        <w:t>читай Дени Дидро, Даниель Дефо</w:t>
+        <w:t xml:space="preserve">читай Джоан Роулинг, </w:t>
+      </w:r>
+      <w:proofErr w:type="spellStart"/>
+      <w:r>
+        <w:t>Толкиена</w:t>
+      </w:r>
+      <w:proofErr w:type="spellEnd"/>
+      <w:r>
+        <w:t>, Джорджа Мартина</w:t>
       </w:r>
     </w:p>
     <w:p>
@@ -1124,10 +1278,16 @@
         <w:t>NOT</w:t>
       </w:r>
       <w:r>
-        <w:t xml:space="preserve"> </w:t>
-      </w:r>
-      <w:r>
-        <w:t xml:space="preserve">(книга в дорогу) </w:t>
+        <w:t xml:space="preserve"> (</w:t>
+      </w:r>
+      <w:r>
+        <w:t>книга в дорогу</w:t>
+      </w:r>
+      <w:r>
+        <w:t>)</w:t>
+      </w:r>
+      <w:r>
+        <w:t xml:space="preserve"> </w:t>
       </w:r>
       <w:r>
         <w:rPr>
@@ -1154,25 +1314,33 @@
         <w:rPr>
           <w:lang w:val="en-US"/>
         </w:rPr>
-        <w:t>XIX</w:t>
-      </w:r>
-      <w:r>
-        <w:t xml:space="preserve"> </w:t>
-      </w:r>
-      <w:r>
-        <w:t xml:space="preserve">век </w:t>
-      </w:r>
-      <w:r>
-        <w:rPr>
-          <w:lang w:val="en-US"/>
-        </w:rPr>
-        <w:t>AND</w:t>
-      </w:r>
-      <w:r>
-        <w:t xml:space="preserve"> </w:t>
-      </w:r>
-      <w:r>
-        <w:t>отечественная литература</w:t>
+        <w:t>NOT</w:t>
+      </w:r>
+      <w:r>
+        <w:t xml:space="preserve"> (</w:t>
+      </w:r>
+      <w:proofErr w:type="spellStart"/>
+      <w:r>
+        <w:t>фэнтези</w:t>
+      </w:r>
+      <w:proofErr w:type="spellEnd"/>
+      <w:r>
+        <w:t>)</w:t>
+      </w:r>
+      <w:r>
+        <w:t xml:space="preserve"> </w:t>
+      </w:r>
+      <w:r>
+        <w:rPr>
+          <w:lang w:val="en-US"/>
+        </w:rPr>
+        <w:t>AND</w:t>
+      </w:r>
+      <w:r>
+        <w:t xml:space="preserve"> </w:t>
+      </w:r>
+      <w:r>
+        <w:t>классическая литература</w:t>
       </w:r>
     </w:p>
     <w:p>
@@ -1186,7 +1354,7 @@
         <w:t xml:space="preserve"> </w:t>
       </w:r>
       <w:r>
-        <w:t>читай Гончарова, Гоголя</w:t>
+        <w:t>читай «Унесенные ветром», «Война и мир» и «Тихий Дон»</w:t>
       </w:r>
     </w:p>
     <w:p>
@@ -1221,10 +1389,16 @@
         <w:t>NOT</w:t>
       </w:r>
       <w:r>
-        <w:t xml:space="preserve"> </w:t>
-      </w:r>
-      <w:r>
-        <w:t xml:space="preserve">(книга в дорогу) </w:t>
+        <w:t xml:space="preserve"> (</w:t>
+      </w:r>
+      <w:r>
+        <w:t>книга в дорогу</w:t>
+      </w:r>
+      <w:r>
+        <w:t>)</w:t>
+      </w:r>
+      <w:r>
+        <w:t xml:space="preserve"> </w:t>
       </w:r>
       <w:r>
         <w:rPr>
@@ -1251,31 +1425,45 @@
         <w:rPr>
           <w:lang w:val="en-US"/>
         </w:rPr>
-        <w:t>XIX</w:t>
-      </w:r>
-      <w:r>
-        <w:t xml:space="preserve"> </w:t>
-      </w:r>
-      <w:r>
-        <w:t xml:space="preserve">век </w:t>
-      </w:r>
-      <w:r>
-        <w:rPr>
-          <w:lang w:val="en-US"/>
-        </w:rPr>
-        <w:t>AND</w:t>
-      </w:r>
-      <w:r>
-        <w:t xml:space="preserve"> </w:t>
-      </w:r>
-      <w:r>
-        <w:rPr>
-          <w:lang w:val="en-US"/>
-        </w:rPr>
-        <w:t>NOT</w:t>
-      </w:r>
-      <w:r>
-        <w:t xml:space="preserve"> (отечественная литература)</w:t>
+        <w:t>NOT</w:t>
+      </w:r>
+      <w:r>
+        <w:t xml:space="preserve"> (</w:t>
+      </w:r>
+      <w:proofErr w:type="spellStart"/>
+      <w:r>
+        <w:t>фэнтези</w:t>
+      </w:r>
+      <w:proofErr w:type="spellEnd"/>
+      <w:r>
+        <w:t>)</w:t>
+      </w:r>
+      <w:r>
+        <w:t xml:space="preserve"> </w:t>
+      </w:r>
+      <w:r>
+        <w:rPr>
+          <w:lang w:val="en-US"/>
+        </w:rPr>
+        <w:t>AND</w:t>
+      </w:r>
+      <w:r>
+        <w:t xml:space="preserve"> </w:t>
+      </w:r>
+      <w:r>
+        <w:rPr>
+          <w:lang w:val="en-US"/>
+        </w:rPr>
+        <w:t>NOT</w:t>
+      </w:r>
+      <w:r>
+        <w:t xml:space="preserve"> (</w:t>
+      </w:r>
+      <w:r>
+        <w:t>классическая литература</w:t>
+      </w:r>
+      <w:r>
+        <w:t>)</w:t>
       </w:r>
     </w:p>
     <w:p>
@@ -1289,7 +1477,15 @@
         <w:t xml:space="preserve"> </w:t>
       </w:r>
       <w:r>
-        <w:t>читай Жюля Верна, Марка Твена</w:t>
+        <w:t>читай «</w:t>
+      </w:r>
+      <w:proofErr w:type="spellStart"/>
+      <w:r>
+        <w:t>Шантарам</w:t>
+      </w:r>
+      <w:proofErr w:type="spellEnd"/>
+      <w:r>
+        <w:t>», «Семь лет в Тибете»</w:t>
       </w:r>
     </w:p>
     <w:p>
@@ -1324,63 +1520,320 @@
         <w:t>NOT</w:t>
       </w:r>
       <w:r>
-        <w:t xml:space="preserve"> </w:t>
-      </w:r>
-      <w:r>
-        <w:t xml:space="preserve">(книга в дорогу) </w:t>
-      </w:r>
-      <w:r>
-        <w:rPr>
-          <w:lang w:val="en-US"/>
-        </w:rPr>
-        <w:t>AND</w:t>
-      </w:r>
-      <w:r>
-        <w:t xml:space="preserve"> </w:t>
-      </w:r>
-      <w:r>
-        <w:t xml:space="preserve">большой роман </w:t>
-      </w:r>
-      <w:r>
-        <w:rPr>
-          <w:lang w:val="en-US"/>
-        </w:rPr>
-        <w:t>AND</w:t>
-      </w:r>
-      <w:r>
-        <w:t xml:space="preserve"> </w:t>
-      </w:r>
-      <w:r>
-        <w:t xml:space="preserve">позднее </w:t>
-      </w:r>
-      <w:r>
-        <w:rPr>
-          <w:lang w:val="en-US"/>
-        </w:rPr>
-        <w:t>XIX</w:t>
-      </w:r>
-      <w:r>
-        <w:t xml:space="preserve"> </w:t>
-      </w:r>
-      <w:r>
-        <w:t xml:space="preserve">века </w:t>
-      </w:r>
-      <w:r>
-        <w:rPr>
-          <w:lang w:val="en-US"/>
-        </w:rPr>
-        <w:t>AND</w:t>
-      </w:r>
-      <w:r>
-        <w:t xml:space="preserve"> </w:t>
+        <w:t xml:space="preserve"> (</w:t>
+      </w:r>
+      <w:r>
+        <w:t>книга в дорогу</w:t>
+      </w:r>
+      <w:r>
+        <w:t>)</w:t>
+      </w:r>
+      <w:r>
+        <w:t xml:space="preserve"> </w:t>
+      </w:r>
+      <w:r>
+        <w:rPr>
+          <w:lang w:val="en-US"/>
+        </w:rPr>
+        <w:t>AND</w:t>
+      </w:r>
+      <w:r>
+        <w:t xml:space="preserve"> </w:t>
+      </w:r>
+      <w:r>
+        <w:rPr>
+          <w:lang w:val="en-US"/>
+        </w:rPr>
+        <w:t>NOT</w:t>
+      </w:r>
+      <w:r>
+        <w:t xml:space="preserve"> (</w:t>
+      </w:r>
+      <w:r>
+        <w:t>большой роман</w:t>
+      </w:r>
+      <w:r>
+        <w:t xml:space="preserve">) </w:t>
+      </w:r>
+      <w:r>
+        <w:rPr>
+          <w:lang w:val="en-US"/>
+        </w:rPr>
+        <w:t>AND</w:t>
+      </w:r>
+      <w:r>
+        <w:t xml:space="preserve"> </w:t>
+      </w:r>
+      <w:r>
+        <w:t>отечественная</w:t>
+      </w:r>
+      <w:r>
+        <w:t xml:space="preserve"> литература </w:t>
+      </w:r>
+      <w:r>
+        <w:rPr>
+          <w:lang w:val="en-US"/>
+        </w:rPr>
+        <w:t>AND</w:t>
+      </w:r>
+      <w:r>
+        <w:t xml:space="preserve"> </w:t>
+      </w:r>
+      <w:r>
+        <w:t>классическая литература</w:t>
+      </w:r>
+    </w:p>
+    <w:p>
+      <w:r>
+        <w:rPr>
+          <w:lang w:val="en-US"/>
+        </w:rPr>
+        <w:t>THEN</w:t>
+      </w:r>
+      <w:r>
+        <w:t xml:space="preserve"> </w:t>
+      </w:r>
+      <w:r>
+        <w:t>читай Достоевского, Булгакова</w:t>
+      </w:r>
+    </w:p>
+    <w:p>
+      <w:pPr>
+        <w:rPr>
+          <w:b/>
+          <w:u w:val="single"/>
+        </w:rPr>
+      </w:pPr>
+      <w:r>
+        <w:rPr>
+          <w:b/>
+          <w:u w:val="single"/>
+        </w:rPr>
+        <w:t>Правило 15</w:t>
+      </w:r>
+    </w:p>
+    <w:p>
+      <w:r>
+        <w:rPr>
+          <w:lang w:val="en-US"/>
+        </w:rPr>
+        <w:t>IF</w:t>
+      </w:r>
+      <w:r>
+        <w:t xml:space="preserve"> </w:t>
+      </w:r>
+      <w:r>
+        <w:rPr>
+          <w:lang w:val="en-US"/>
+        </w:rPr>
+        <w:t>NOT</w:t>
+      </w:r>
+      <w:r>
+        <w:t xml:space="preserve"> (</w:t>
+      </w:r>
+      <w:r>
+        <w:t>книга в дорогу</w:t>
+      </w:r>
+      <w:r>
+        <w:t>)</w:t>
+      </w:r>
+      <w:r>
+        <w:t xml:space="preserve"> </w:t>
+      </w:r>
+      <w:r>
+        <w:rPr>
+          <w:lang w:val="en-US"/>
+        </w:rPr>
+        <w:t>AND</w:t>
+      </w:r>
+      <w:r>
+        <w:t xml:space="preserve"> </w:t>
+      </w:r>
+      <w:r>
+        <w:rPr>
+          <w:lang w:val="en-US"/>
+        </w:rPr>
+        <w:t>NOT</w:t>
+      </w:r>
+      <w:r>
+        <w:t xml:space="preserve"> (</w:t>
+      </w:r>
+      <w:r>
+        <w:t>большой роман</w:t>
+      </w:r>
+      <w:r>
+        <w:t xml:space="preserve">) </w:t>
+      </w:r>
+      <w:r>
+        <w:rPr>
+          <w:lang w:val="en-US"/>
+        </w:rPr>
+        <w:t>AND</w:t>
+      </w:r>
+      <w:r>
+        <w:t xml:space="preserve"> </w:t>
+      </w:r>
+      <w:r>
+        <w:t>отечественная</w:t>
+      </w:r>
+      <w:r>
+        <w:t xml:space="preserve"> литература </w:t>
+      </w:r>
+      <w:r>
+        <w:rPr>
+          <w:lang w:val="en-US"/>
+        </w:rPr>
+        <w:t>AND</w:t>
+      </w:r>
+      <w:r>
+        <w:t xml:space="preserve"> </w:t>
+      </w:r>
+      <w:r>
+        <w:rPr>
+          <w:lang w:val="en-US"/>
+        </w:rPr>
+        <w:t>NOT</w:t>
+      </w:r>
+      <w:r>
+        <w:t xml:space="preserve"> (</w:t>
+      </w:r>
+      <w:r>
+        <w:t>классическая литература</w:t>
+      </w:r>
+      <w:r>
+        <w:t>)</w:t>
+      </w:r>
+    </w:p>
+    <w:p>
+      <w:r>
+        <w:rPr>
+          <w:lang w:val="en-US"/>
+        </w:rPr>
+        <w:t>THEN</w:t>
+      </w:r>
+      <w:r>
+        <w:t xml:space="preserve"> </w:t>
+      </w:r>
+      <w:r>
+        <w:t xml:space="preserve">читай Иванова, Довлатова и </w:t>
       </w:r>
       <w:proofErr w:type="spellStart"/>
       <w:r>
-        <w:t>фэнтези</w:t>
+        <w:t>Санаева</w:t>
       </w:r>
       <w:proofErr w:type="spellEnd"/>
     </w:p>
     <w:p>
+      <w:pPr>
+        <w:rPr>
+          <w:b/>
+          <w:u w:val="single"/>
+        </w:rPr>
+      </w:pPr>
+      <w:r>
+        <w:rPr>
+          <w:b/>
+          <w:u w:val="single"/>
+        </w:rPr>
+        <w:t>Правило 16</w:t>
+      </w:r>
+    </w:p>
+    <w:p>
+      <w:r>
+        <w:rPr>
+          <w:lang w:val="en-US"/>
+        </w:rPr>
+        <w:t>IF</w:t>
+      </w:r>
+      <w:r>
+        <w:t xml:space="preserve"> </w:t>
+      </w:r>
+      <w:r>
+        <w:rPr>
+          <w:lang w:val="en-US"/>
+        </w:rPr>
+        <w:t>NOT</w:t>
+      </w:r>
+      <w:r>
+        <w:t xml:space="preserve"> (</w:t>
+      </w:r>
+      <w:r>
+        <w:t>книга в дорогу</w:t>
+      </w:r>
+      <w:r>
+        <w:t>)</w:t>
+      </w:r>
+      <w:r>
+        <w:t xml:space="preserve"> </w:t>
+      </w:r>
+      <w:r>
+        <w:rPr>
+          <w:lang w:val="en-US"/>
+        </w:rPr>
+        <w:t>AND</w:t>
+      </w:r>
+      <w:r>
+        <w:t xml:space="preserve"> </w:t>
+      </w:r>
+      <w:r>
+        <w:rPr>
+          <w:lang w:val="en-US"/>
+        </w:rPr>
+        <w:t>NOT</w:t>
+      </w:r>
+      <w:r>
+        <w:t xml:space="preserve"> (</w:t>
+      </w:r>
+      <w:r>
+        <w:t>большой роман</w:t>
+      </w:r>
+      <w:r>
+        <w:t xml:space="preserve">) </w:t>
+      </w:r>
+      <w:r>
+        <w:rPr>
+          <w:lang w:val="en-US"/>
+        </w:rPr>
+        <w:t>AND</w:t>
+      </w:r>
+      <w:r>
+        <w:t xml:space="preserve"> </w:t>
+      </w:r>
+      <w:r>
+        <w:rPr>
+          <w:lang w:val="en-US"/>
+        </w:rPr>
+        <w:t>NOT</w:t>
+      </w:r>
+      <w:r>
+        <w:t xml:space="preserve"> (</w:t>
+      </w:r>
+      <w:r>
+        <w:t>отечественная</w:t>
+      </w:r>
+      <w:r>
+        <w:t xml:space="preserve"> литература</w:t>
+      </w:r>
+      <w:r>
+        <w:t>)</w:t>
+      </w:r>
+      <w:r>
+        <w:t xml:space="preserve"> </w:t>
+      </w:r>
+      <w:r>
+        <w:rPr>
+          <w:lang w:val="en-US"/>
+        </w:rPr>
+        <w:t>AND</w:t>
+      </w:r>
+      <w:r>
+        <w:t xml:space="preserve"> </w:t>
+      </w:r>
+      <w:r>
+        <w:t>философия</w:t>
+      </w:r>
+    </w:p>
+    <w:p>
       <w:r>
         <w:rPr>
           <w:lang w:val="en-US"/>
@@ -1391,7 +1844,7 @@
         <w:t xml:space="preserve"> </w:t>
       </w:r>
       <w:r>
-        <w:t>читай Джоан Роулинг, Джорджа Мартина</w:t>
+        <w:t>читай Кафка, Сартр, Ницше</w:t>
       </w:r>
     </w:p>
     <w:p>
@@ -1406,14 +1859,15 @@
           <w:b/>
           <w:u w:val="single"/>
         </w:rPr>
-        <w:t>Правило 14</w:t>
-      </w:r>
-    </w:p>
-    <w:p>
-      <w:r>
-        <w:rPr>
-          <w:lang w:val="en-US"/>
-        </w:rPr>
+        <w:t>Правило 17</w:t>
+      </w:r>
+    </w:p>
+    <w:p>
+      <w:r>
+        <w:rPr>
+          <w:lang w:val="en-US"/>
+        </w:rPr>
+        <w:lastRenderedPageBreak/>
         <w:t>IF</w:t>
       </w:r>
       <w:r>
@@ -1426,73 +1880,110 @@
         <w:t>NOT</w:t>
       </w:r>
       <w:r>
-        <w:t xml:space="preserve"> </w:t>
-      </w:r>
-      <w:r>
-        <w:t xml:space="preserve">(книга в дорогу) </w:t>
-      </w:r>
-      <w:r>
-        <w:rPr>
-          <w:lang w:val="en-US"/>
-        </w:rPr>
-        <w:t>AND</w:t>
-      </w:r>
-      <w:r>
-        <w:t xml:space="preserve"> </w:t>
-      </w:r>
-      <w:r>
-        <w:t xml:space="preserve">большой роман </w:t>
-      </w:r>
-      <w:r>
-        <w:rPr>
-          <w:lang w:val="en-US"/>
-        </w:rPr>
-        <w:t>AND</w:t>
-      </w:r>
-      <w:r>
-        <w:t xml:space="preserve"> </w:t>
-      </w:r>
-      <w:r>
-        <w:t xml:space="preserve">позднее </w:t>
-      </w:r>
-      <w:r>
-        <w:rPr>
-          <w:lang w:val="en-US"/>
-        </w:rPr>
-        <w:t>XIX</w:t>
-      </w:r>
-      <w:r>
-        <w:t xml:space="preserve"> </w:t>
-      </w:r>
-      <w:r>
-        <w:t xml:space="preserve">века </w:t>
-      </w:r>
-      <w:r>
-        <w:rPr>
-          <w:lang w:val="en-US"/>
-        </w:rPr>
-        <w:t>AND</w:t>
-      </w:r>
-      <w:r>
-        <w:t xml:space="preserve"> </w:t>
-      </w:r>
-      <w:r>
-        <w:rPr>
-          <w:lang w:val="en-US"/>
-        </w:rPr>
-        <w:t>NOT</w:t>
-      </w:r>
-      <w:r>
-        <w:t xml:space="preserve"> (</w:t>
-      </w:r>
-      <w:proofErr w:type="spellStart"/>
-      <w:r>
-        <w:t>фэнтези</w:t>
-      </w:r>
-      <w:proofErr w:type="spellEnd"/>
+        <w:t xml:space="preserve"> (</w:t>
+      </w:r>
+      <w:r>
+        <w:t>книга в дорогу</w:t>
+      </w:r>
       <w:r>
         <w:t>)</w:t>
       </w:r>
+      <w:r>
+        <w:t xml:space="preserve"> </w:t>
+      </w:r>
+      <w:r>
+        <w:rPr>
+          <w:lang w:val="en-US"/>
+        </w:rPr>
+        <w:t>AND</w:t>
+      </w:r>
+      <w:r>
+        <w:t xml:space="preserve"> </w:t>
+      </w:r>
+      <w:r>
+        <w:rPr>
+          <w:lang w:val="en-US"/>
+        </w:rPr>
+        <w:t>NOT</w:t>
+      </w:r>
+      <w:r>
+        <w:t xml:space="preserve"> (</w:t>
+      </w:r>
+      <w:r>
+        <w:t>большой роман</w:t>
+      </w:r>
+      <w:r>
+        <w:t xml:space="preserve">) </w:t>
+      </w:r>
+      <w:r>
+        <w:rPr>
+          <w:lang w:val="en-US"/>
+        </w:rPr>
+        <w:t>AND</w:t>
+      </w:r>
+      <w:r>
+        <w:t xml:space="preserve"> </w:t>
+      </w:r>
+      <w:r>
+        <w:rPr>
+          <w:lang w:val="en-US"/>
+        </w:rPr>
+        <w:t>NOT</w:t>
+      </w:r>
+      <w:r>
+        <w:t xml:space="preserve"> (</w:t>
+      </w:r>
+      <w:r>
+        <w:t>отечественная</w:t>
+      </w:r>
+      <w:r>
+        <w:t xml:space="preserve"> литература</w:t>
+      </w:r>
+      <w:r>
+        <w:t>)</w:t>
+      </w:r>
+      <w:r>
+        <w:t xml:space="preserve"> </w:t>
+      </w:r>
+      <w:r>
+        <w:rPr>
+          <w:lang w:val="en-US"/>
+        </w:rPr>
+        <w:t>AND</w:t>
+      </w:r>
+      <w:r>
+        <w:t xml:space="preserve"> </w:t>
+      </w:r>
+      <w:r>
+        <w:rPr>
+          <w:lang w:val="en-US"/>
+        </w:rPr>
+        <w:t>NOT</w:t>
+      </w:r>
+      <w:r>
+        <w:t xml:space="preserve"> (</w:t>
+      </w:r>
+      <w:r>
+        <w:t>философия</w:t>
+      </w:r>
+      <w:r>
+        <w:t>)</w:t>
+      </w:r>
+      <w:r>
+        <w:t xml:space="preserve"> </w:t>
+      </w:r>
+      <w:r>
+        <w:rPr>
+          <w:lang w:val="en-US"/>
+        </w:rPr>
+        <w:t>AND</w:t>
+      </w:r>
+      <w:r>
+        <w:t xml:space="preserve"> </w:t>
+      </w:r>
+      <w:r>
+        <w:t>научно-популярная литература</w:t>
+      </w:r>
     </w:p>
     <w:p>
       <w:r>
@@ -1505,593 +1996,192 @@
         <w:t xml:space="preserve"> </w:t>
       </w:r>
       <w:r>
-        <w:t xml:space="preserve">читай </w:t>
-      </w:r>
-      <w:proofErr w:type="spellStart"/>
-      <w:r>
-        <w:t>Орхана</w:t>
-      </w:r>
-      <w:proofErr w:type="spellEnd"/>
-      <w:r>
-        <w:t xml:space="preserve"> </w:t>
-      </w:r>
-      <w:proofErr w:type="spellStart"/>
-      <w:r>
-        <w:t>Памук</w:t>
-      </w:r>
-      <w:proofErr w:type="spellEnd"/>
-      <w:r>
-        <w:t>, Грегори Дэвида Робертса</w:t>
-      </w:r>
-    </w:p>
-    <w:p>
-      <w:pPr>
-        <w:rPr>
-          <w:b/>
-          <w:u w:val="single"/>
-        </w:rPr>
-      </w:pPr>
-      <w:r>
-        <w:rPr>
-          <w:b/>
-          <w:u w:val="single"/>
-        </w:rPr>
-        <w:t>Правило 1</w:t>
-      </w:r>
-      <w:r>
-        <w:rPr>
-          <w:b/>
-          <w:u w:val="single"/>
-        </w:rPr>
-        <w:t>5</w:t>
-      </w:r>
-    </w:p>
-    <w:p>
-      <w:r>
-        <w:rPr>
-          <w:lang w:val="en-US"/>
-        </w:rPr>
-        <w:t>IF</w:t>
-      </w:r>
-      <w:r>
-        <w:t xml:space="preserve"> </w:t>
-      </w:r>
-      <w:r>
-        <w:rPr>
-          <w:lang w:val="en-US"/>
-        </w:rPr>
-        <w:t>NOT</w:t>
-      </w:r>
-      <w:r>
-        <w:t xml:space="preserve"> (книга в дорогу) </w:t>
-      </w:r>
-      <w:r>
-        <w:rPr>
-          <w:lang w:val="en-US"/>
-        </w:rPr>
-        <w:t>AND</w:t>
-      </w:r>
-      <w:r>
-        <w:t xml:space="preserve"> </w:t>
-      </w:r>
-      <w:r>
-        <w:rPr>
-          <w:lang w:val="en-US"/>
-        </w:rPr>
-        <w:t>NOT</w:t>
-      </w:r>
-      <w:r>
-        <w:t xml:space="preserve"> (большой роман) </w:t>
-      </w:r>
-      <w:r>
-        <w:rPr>
-          <w:lang w:val="en-US"/>
-        </w:rPr>
-        <w:t>AND</w:t>
-      </w:r>
-      <w:r>
-        <w:t xml:space="preserve"> </w:t>
-      </w:r>
-      <w:r>
-        <w:t xml:space="preserve">отечественная литература </w:t>
-      </w:r>
-      <w:r>
-        <w:rPr>
-          <w:lang w:val="en-US"/>
-        </w:rPr>
-        <w:t>AND</w:t>
-      </w:r>
-      <w:r>
-        <w:t xml:space="preserve"> </w:t>
-      </w:r>
-      <w:r>
-        <w:t>классическая литература</w:t>
-      </w:r>
-    </w:p>
-    <w:p>
-      <w:r>
-        <w:rPr>
-          <w:lang w:val="en-US"/>
-        </w:rPr>
-        <w:t>THEN</w:t>
-      </w:r>
-      <w:r>
-        <w:t xml:space="preserve"> </w:t>
-      </w:r>
-      <w:r>
-        <w:t>читай Достоевского, Булгакова</w:t>
-      </w:r>
-    </w:p>
-    <w:p>
-      <w:pPr>
-        <w:rPr>
-          <w:b/>
-          <w:u w:val="single"/>
-        </w:rPr>
-      </w:pPr>
-      <w:r>
-        <w:rPr>
-          <w:b/>
-          <w:u w:val="single"/>
-        </w:rPr>
-        <w:t>Правило 1</w:t>
-      </w:r>
-      <w:r>
-        <w:rPr>
-          <w:b/>
-          <w:u w:val="single"/>
-        </w:rPr>
-        <w:t>6</w:t>
-      </w:r>
-    </w:p>
-    <w:p>
-      <w:r>
-        <w:rPr>
-          <w:lang w:val="en-US"/>
-        </w:rPr>
-        <w:t>IF</w:t>
-      </w:r>
-      <w:r>
-        <w:t xml:space="preserve"> </w:t>
-      </w:r>
-      <w:r>
-        <w:rPr>
-          <w:lang w:val="en-US"/>
-        </w:rPr>
-        <w:t>NOT</w:t>
-      </w:r>
-      <w:r>
-        <w:t xml:space="preserve"> (книга в дорогу) </w:t>
-      </w:r>
-      <w:r>
-        <w:rPr>
-          <w:lang w:val="en-US"/>
-        </w:rPr>
-        <w:t>AND</w:t>
-      </w:r>
-      <w:r>
-        <w:t xml:space="preserve"> </w:t>
-      </w:r>
-      <w:r>
-        <w:rPr>
-          <w:lang w:val="en-US"/>
-        </w:rPr>
-        <w:t>NOT</w:t>
-      </w:r>
-      <w:r>
-        <w:t xml:space="preserve"> (большой роман) </w:t>
-      </w:r>
-      <w:r>
-        <w:rPr>
-          <w:lang w:val="en-US"/>
-        </w:rPr>
-        <w:t>AND</w:t>
-      </w:r>
-      <w:r>
-        <w:t xml:space="preserve"> </w:t>
-      </w:r>
-      <w:r>
-        <w:t xml:space="preserve">отечественная литература </w:t>
-      </w:r>
-      <w:r>
-        <w:rPr>
-          <w:lang w:val="en-US"/>
-        </w:rPr>
-        <w:t>AND</w:t>
-      </w:r>
-      <w:r>
-        <w:t xml:space="preserve"> </w:t>
-      </w:r>
-      <w:r>
-        <w:rPr>
-          <w:lang w:val="en-US"/>
-        </w:rPr>
-        <w:t>NOT</w:t>
-      </w:r>
-      <w:r>
-        <w:t xml:space="preserve"> (классическая литература)</w:t>
-      </w:r>
-    </w:p>
-    <w:p>
-      <w:r>
-        <w:rPr>
-          <w:lang w:val="en-US"/>
-        </w:rPr>
-        <w:lastRenderedPageBreak/>
-        <w:t>THEN</w:t>
-      </w:r>
-      <w:r>
-        <w:t xml:space="preserve"> </w:t>
-      </w:r>
-      <w:r>
-        <w:t xml:space="preserve">читай Иванова, Довлатова и </w:t>
-      </w:r>
-      <w:proofErr w:type="spellStart"/>
-      <w:r>
-        <w:t>Санаева</w:t>
-      </w:r>
-      <w:proofErr w:type="spellEnd"/>
-    </w:p>
-    <w:p>
-      <w:pPr>
-        <w:rPr>
-          <w:b/>
-          <w:u w:val="single"/>
-        </w:rPr>
-      </w:pPr>
-      <w:r>
-        <w:rPr>
-          <w:b/>
-          <w:u w:val="single"/>
-        </w:rPr>
-        <w:t>Правило 1</w:t>
-      </w:r>
-      <w:r>
-        <w:rPr>
-          <w:b/>
-          <w:u w:val="single"/>
-        </w:rPr>
-        <w:t>7</w:t>
-      </w:r>
-    </w:p>
-    <w:p>
-      <w:r>
-        <w:rPr>
-          <w:lang w:val="en-US"/>
-        </w:rPr>
-        <w:t>IF</w:t>
-      </w:r>
-      <w:r>
-        <w:t xml:space="preserve"> </w:t>
-      </w:r>
-      <w:r>
-        <w:rPr>
-          <w:lang w:val="en-US"/>
-        </w:rPr>
-        <w:t>NOT</w:t>
-      </w:r>
-      <w:r>
-        <w:t xml:space="preserve"> (книга в дорогу) </w:t>
-      </w:r>
-      <w:r>
-        <w:rPr>
-          <w:lang w:val="en-US"/>
-        </w:rPr>
-        <w:t>AND</w:t>
-      </w:r>
-      <w:r>
-        <w:t xml:space="preserve"> </w:t>
-      </w:r>
-      <w:r>
-        <w:rPr>
-          <w:lang w:val="en-US"/>
-        </w:rPr>
-        <w:t>NOT</w:t>
-      </w:r>
-      <w:r>
-        <w:t xml:space="preserve"> (большой роман) </w:t>
-      </w:r>
-      <w:r>
-        <w:rPr>
-          <w:lang w:val="en-US"/>
-        </w:rPr>
-        <w:t>AND</w:t>
-      </w:r>
-      <w:r>
-        <w:t xml:space="preserve"> </w:t>
-      </w:r>
-      <w:r>
-        <w:rPr>
-          <w:lang w:val="en-US"/>
-        </w:rPr>
-        <w:t>NOT</w:t>
-      </w:r>
-      <w:r>
-        <w:t xml:space="preserve"> (отечественная литература) </w:t>
-      </w:r>
-      <w:r>
-        <w:rPr>
-          <w:lang w:val="en-US"/>
-        </w:rPr>
-        <w:t>AND</w:t>
-      </w:r>
-      <w:r>
-        <w:t xml:space="preserve"> </w:t>
-      </w:r>
-      <w:r>
-        <w:t>философия</w:t>
-      </w:r>
-    </w:p>
-    <w:p>
-      <w:r>
-        <w:rPr>
-          <w:lang w:val="en-US"/>
-        </w:rPr>
-        <w:t>THEN</w:t>
-      </w:r>
-      <w:r>
-        <w:t xml:space="preserve"> </w:t>
-      </w:r>
-      <w:r>
-        <w:t>читай Кафка, Сартр, Ницше</w:t>
-      </w:r>
-    </w:p>
-    <w:p>
-      <w:pPr>
-        <w:rPr>
-          <w:b/>
-          <w:u w:val="single"/>
-        </w:rPr>
-      </w:pPr>
-      <w:r>
-        <w:rPr>
-          <w:b/>
-          <w:u w:val="single"/>
-        </w:rPr>
-        <w:t>Правило 1</w:t>
-      </w:r>
-      <w:r>
-        <w:rPr>
-          <w:b/>
-          <w:u w:val="single"/>
-        </w:rPr>
-        <w:t>8</w:t>
-      </w:r>
-    </w:p>
-    <w:p>
-      <w:r>
-        <w:rPr>
-          <w:lang w:val="en-US"/>
-        </w:rPr>
-        <w:t>IF</w:t>
-      </w:r>
-      <w:r>
-        <w:t xml:space="preserve"> </w:t>
-      </w:r>
-      <w:r>
-        <w:rPr>
-          <w:lang w:val="en-US"/>
-        </w:rPr>
-        <w:t>NOT</w:t>
-      </w:r>
-      <w:r>
-        <w:t xml:space="preserve"> (книга в дорогу) </w:t>
-      </w:r>
-      <w:r>
-        <w:rPr>
-          <w:lang w:val="en-US"/>
-        </w:rPr>
-        <w:t>AND</w:t>
-      </w:r>
-      <w:r>
-        <w:t xml:space="preserve"> </w:t>
-      </w:r>
-      <w:r>
-        <w:rPr>
-          <w:lang w:val="en-US"/>
-        </w:rPr>
-        <w:t>NOT</w:t>
-      </w:r>
-      <w:r>
-        <w:t xml:space="preserve"> (большой роман) </w:t>
-      </w:r>
-      <w:r>
-        <w:rPr>
-          <w:lang w:val="en-US"/>
-        </w:rPr>
-        <w:t>AND</w:t>
-      </w:r>
-      <w:r>
-        <w:t xml:space="preserve"> </w:t>
-      </w:r>
-      <w:r>
-        <w:rPr>
-          <w:lang w:val="en-US"/>
-        </w:rPr>
-        <w:t>NOT</w:t>
-      </w:r>
-      <w:r>
-        <w:t xml:space="preserve"> (отечественная литература) </w:t>
-      </w:r>
-      <w:r>
-        <w:rPr>
-          <w:lang w:val="en-US"/>
-        </w:rPr>
-        <w:t>AND</w:t>
-      </w:r>
-      <w:r>
-        <w:t xml:space="preserve"> </w:t>
-      </w:r>
-      <w:r>
-        <w:rPr>
-          <w:lang w:val="en-US"/>
-        </w:rPr>
-        <w:t>NOT</w:t>
-      </w:r>
-      <w:r>
-        <w:t xml:space="preserve"> (философия) </w:t>
-      </w:r>
-      <w:r>
-        <w:rPr>
-          <w:lang w:val="en-US"/>
-        </w:rPr>
-        <w:t>AND</w:t>
-      </w:r>
-      <w:r>
-        <w:t xml:space="preserve"> </w:t>
-      </w:r>
-      <w:r>
-        <w:t>научно-популярная литература</w:t>
-      </w:r>
-    </w:p>
-    <w:p>
-      <w:r>
-        <w:rPr>
-          <w:lang w:val="en-US"/>
-        </w:rPr>
-        <w:t>THEN</w:t>
-      </w:r>
-      <w:r>
-        <w:t xml:space="preserve"> </w:t>
-      </w:r>
-      <w:r>
-        <w:t xml:space="preserve">читай Ася Казанцева, Стивен </w:t>
-      </w:r>
-      <w:proofErr w:type="spellStart"/>
-      <w:r>
-        <w:t>Хокинг</w:t>
-      </w:r>
-      <w:proofErr w:type="spellEnd"/>
-    </w:p>
-    <w:p>
-      <w:pPr>
-        <w:rPr>
-          <w:b/>
-          <w:u w:val="single"/>
-        </w:rPr>
-      </w:pPr>
-      <w:r>
-        <w:rPr>
-          <w:b/>
-          <w:u w:val="single"/>
-        </w:rPr>
-        <w:t>Правило 1</w:t>
-      </w:r>
-      <w:r>
-        <w:rPr>
-          <w:b/>
-          <w:u w:val="single"/>
-        </w:rPr>
-        <w:t>9</w:t>
-      </w:r>
-    </w:p>
-    <w:p>
-      <w:r>
-        <w:rPr>
-          <w:lang w:val="en-US"/>
-        </w:rPr>
-        <w:t>IF</w:t>
-      </w:r>
-      <w:r>
-        <w:t xml:space="preserve"> </w:t>
-      </w:r>
-      <w:r>
-        <w:rPr>
-          <w:lang w:val="en-US"/>
-        </w:rPr>
-        <w:t>NOT</w:t>
-      </w:r>
-      <w:r>
-        <w:t xml:space="preserve"> (книга в дорогу) </w:t>
-      </w:r>
-      <w:r>
-        <w:rPr>
-          <w:lang w:val="en-US"/>
-        </w:rPr>
-        <w:t>AND</w:t>
-      </w:r>
-      <w:r>
-        <w:t xml:space="preserve"> </w:t>
-      </w:r>
-      <w:r>
-        <w:rPr>
-          <w:lang w:val="en-US"/>
-        </w:rPr>
-        <w:t>NOT</w:t>
-      </w:r>
-      <w:r>
-        <w:t xml:space="preserve"> (большой роман) </w:t>
-      </w:r>
-      <w:r>
-        <w:rPr>
-          <w:lang w:val="en-US"/>
-        </w:rPr>
-        <w:t>AND</w:t>
-      </w:r>
-      <w:r>
-        <w:t xml:space="preserve"> </w:t>
-      </w:r>
-      <w:r>
-        <w:rPr>
-          <w:lang w:val="en-US"/>
-        </w:rPr>
-        <w:t>NOT</w:t>
-      </w:r>
-      <w:r>
-        <w:t xml:space="preserve"> (отечественная литература) </w:t>
-      </w:r>
-      <w:r>
-        <w:rPr>
-          <w:lang w:val="en-US"/>
-        </w:rPr>
-        <w:t>AND</w:t>
-      </w:r>
-      <w:r>
-        <w:t xml:space="preserve"> </w:t>
-      </w:r>
-      <w:r>
-        <w:rPr>
-          <w:lang w:val="en-US"/>
-        </w:rPr>
-        <w:t>NOT</w:t>
-      </w:r>
-      <w:r>
-        <w:t xml:space="preserve"> (философия) </w:t>
-      </w:r>
-      <w:r>
-        <w:rPr>
-          <w:lang w:val="en-US"/>
-        </w:rPr>
-        <w:t>AND</w:t>
-      </w:r>
-      <w:r>
-        <w:t xml:space="preserve"> </w:t>
-      </w:r>
-      <w:r>
-        <w:rPr>
-          <w:lang w:val="en-US"/>
-        </w:rPr>
-        <w:t>NOT</w:t>
-      </w:r>
-      <w:r>
-        <w:t xml:space="preserve"> (научно-популярная литература)</w:t>
-      </w:r>
-    </w:p>
-    <w:p>
-      <w:r>
-        <w:rPr>
-          <w:lang w:val="en-US"/>
-        </w:rPr>
-        <w:t xml:space="preserve">THEN </w:t>
-      </w:r>
-      <w:r>
-        <w:t>читай биографии</w:t>
-      </w:r>
-    </w:p>
-    <w:p>
+        <w:t>читай</w:t>
+      </w:r>
       <w:bookmarkStart w:id="0" w:name="_GoBack"/>
       <w:bookmarkEnd w:id="0"/>
-    </w:p>
+      <w:r>
+        <w:t xml:space="preserve"> </w:t>
+      </w:r>
+      <w:r>
+        <w:t xml:space="preserve">Ася Казанцева, Стивен </w:t>
+      </w:r>
+      <w:proofErr w:type="spellStart"/>
+      <w:r>
+        <w:t>Хокинг</w:t>
+      </w:r>
+      <w:proofErr w:type="spellEnd"/>
+    </w:p>
+    <w:p>
+      <w:pPr>
+        <w:rPr>
+          <w:b/>
+          <w:u w:val="single"/>
+        </w:rPr>
+      </w:pPr>
+      <w:r>
+        <w:rPr>
+          <w:b/>
+          <w:u w:val="single"/>
+        </w:rPr>
+        <w:t>Правило 18</w:t>
+      </w:r>
+    </w:p>
+    <w:p>
+      <w:r>
+        <w:rPr>
+          <w:lang w:val="en-US"/>
+        </w:rPr>
+        <w:t>IF</w:t>
+      </w:r>
+      <w:r>
+        <w:t xml:space="preserve"> </w:t>
+      </w:r>
+      <w:r>
+        <w:rPr>
+          <w:lang w:val="en-US"/>
+        </w:rPr>
+        <w:t>NOT</w:t>
+      </w:r>
+      <w:r>
+        <w:t xml:space="preserve"> (</w:t>
+      </w:r>
+      <w:r>
+        <w:t>книга в дорогу</w:t>
+      </w:r>
+      <w:r>
+        <w:t>)</w:t>
+      </w:r>
+      <w:r>
+        <w:t xml:space="preserve"> </w:t>
+      </w:r>
+      <w:r>
+        <w:rPr>
+          <w:lang w:val="en-US"/>
+        </w:rPr>
+        <w:t>AND</w:t>
+      </w:r>
+      <w:r>
+        <w:t xml:space="preserve"> </w:t>
+      </w:r>
+      <w:r>
+        <w:rPr>
+          <w:lang w:val="en-US"/>
+        </w:rPr>
+        <w:t>NOT</w:t>
+      </w:r>
+      <w:r>
+        <w:t xml:space="preserve"> (</w:t>
+      </w:r>
+      <w:r>
+        <w:t>большой роман</w:t>
+      </w:r>
+      <w:r>
+        <w:t xml:space="preserve">) </w:t>
+      </w:r>
+      <w:r>
+        <w:rPr>
+          <w:lang w:val="en-US"/>
+        </w:rPr>
+        <w:t>AND</w:t>
+      </w:r>
+      <w:r>
+        <w:t xml:space="preserve"> </w:t>
+      </w:r>
+      <w:r>
+        <w:rPr>
+          <w:lang w:val="en-US"/>
+        </w:rPr>
+        <w:t>NOT</w:t>
+      </w:r>
+      <w:r>
+        <w:t xml:space="preserve"> (</w:t>
+      </w:r>
+      <w:r>
+        <w:t>отечественная</w:t>
+      </w:r>
+      <w:r>
+        <w:t xml:space="preserve"> литература</w:t>
+      </w:r>
+      <w:r>
+        <w:t>)</w:t>
+      </w:r>
+      <w:r>
+        <w:t xml:space="preserve"> </w:t>
+      </w:r>
+      <w:r>
+        <w:rPr>
+          <w:lang w:val="en-US"/>
+        </w:rPr>
+        <w:t>AND</w:t>
+      </w:r>
+      <w:r>
+        <w:t xml:space="preserve"> </w:t>
+      </w:r>
+      <w:r>
+        <w:rPr>
+          <w:lang w:val="en-US"/>
+        </w:rPr>
+        <w:t>NOT</w:t>
+      </w:r>
+      <w:r>
+        <w:t xml:space="preserve"> (</w:t>
+      </w:r>
+      <w:r>
+        <w:t>философия</w:t>
+      </w:r>
+      <w:r>
+        <w:t>)</w:t>
+      </w:r>
+      <w:r>
+        <w:t xml:space="preserve"> </w:t>
+      </w:r>
+      <w:r>
+        <w:rPr>
+          <w:lang w:val="en-US"/>
+        </w:rPr>
+        <w:t>AND</w:t>
+      </w:r>
+      <w:r>
+        <w:t xml:space="preserve"> </w:t>
+      </w:r>
+      <w:r>
+        <w:rPr>
+          <w:lang w:val="en-US"/>
+        </w:rPr>
+        <w:t>NOT</w:t>
+      </w:r>
+      <w:r>
+        <w:t xml:space="preserve"> (</w:t>
+      </w:r>
+      <w:r>
+        <w:t>научно-популярная литература</w:t>
+      </w:r>
+      <w:r>
+        <w:t>)</w:t>
+      </w:r>
+    </w:p>
+    <w:p>
+      <w:r>
+        <w:rPr>
+          <w:lang w:val="en-US"/>
+        </w:rPr>
+        <w:t>THEN</w:t>
+      </w:r>
+      <w:r>
+        <w:t xml:space="preserve"> </w:t>
+      </w:r>
+      <w:r>
+        <w:t>читай биографии</w:t>
+      </w:r>
+    </w:p>
+    <w:p/>
+    <w:p/>
+    <w:p/>
+    <w:p/>
+    <w:p/>
+    <w:p/>
+    <w:p/>
     <w:sectPr>
       <w:pgSz w:w="11906" w:h="16838"/>
       <w:pgMar w:top="1134" w:right="850" w:bottom="1134" w:left="1701" w:header="708" w:footer="708" w:gutter="0"/>
@@ -2261,7 +2351,6 @@
   <w:style w:type="paragraph" w:default="1" w:styleId="a">
     <w:name w:val="Normal"/>
     <w:qFormat/>
-    <w:rsid w:val="00382FB4"/>
   </w:style>
   <w:style w:type="character" w:default="1" w:styleId="a0">
     <w:name w:val="Default Paragraph Font"/>
@@ -2452,7 +2541,6 @@
   <w:style w:type="paragraph" w:default="1" w:styleId="a">
     <w:name w:val="Normal"/>
     <w:qFormat/>
-    <w:rsid w:val="00382FB4"/>
   </w:style>
   <w:style w:type="character" w:default="1" w:styleId="a0">
     <w:name w:val="Default Paragraph Font"/>

</xml_diff>

<commit_message>
if_then rules final commit
</commit_message>
<xml_diff>
--- a/БЗ в нотации IF-THEN.docx
+++ b/БЗ в нотации IF-THEN.docx
@@ -90,7 +90,18 @@
         <w:t>THEN</w:t>
       </w:r>
       <w:r>
-        <w:t xml:space="preserve"> читай Пришвин, Тургенев</w:t>
+        <w:t xml:space="preserve"> читай </w:t>
+      </w:r>
+      <w:r>
+        <w:t>М.М. Пришвин «</w:t>
+      </w:r>
+      <w:proofErr w:type="spellStart"/>
+      <w:r>
+        <w:t>Лисичкин</w:t>
+      </w:r>
+      <w:proofErr w:type="spellEnd"/>
+      <w:r>
+        <w:t xml:space="preserve"> хлеб»</w:t>
       </w:r>
     </w:p>
     <w:p>
@@ -193,7 +204,15 @@
         <w:t xml:space="preserve"> </w:t>
       </w:r>
       <w:r>
-        <w:t>читай Лермонтов, Пушкин</w:t>
+        <w:t xml:space="preserve">читай А.С. </w:t>
+      </w:r>
+      <w:bookmarkStart w:id="0" w:name="_GoBack"/>
+      <w:bookmarkEnd w:id="0"/>
+      <w:r>
+        <w:t>Пушкин</w:t>
+      </w:r>
+      <w:r>
+        <w:t xml:space="preserve"> «Повести Белкина»</w:t>
       </w:r>
     </w:p>
     <w:p>
@@ -307,7 +326,10 @@
         <w:t xml:space="preserve"> </w:t>
       </w:r>
       <w:r>
-        <w:t>читай басни, стихи</w:t>
+        <w:t xml:space="preserve">читай </w:t>
+      </w:r>
+      <w:r>
+        <w:t>И.А. Крылов «Басни»</w:t>
       </w:r>
     </w:p>
     <w:p>
@@ -401,7 +423,18 @@
         <w:t>THEN</w:t>
       </w:r>
       <w:r>
-        <w:t xml:space="preserve"> читай Агату Кристи</w:t>
+        <w:t xml:space="preserve"> читай </w:t>
+      </w:r>
+      <w:r>
+        <w:t xml:space="preserve">А. Кристи «10 </w:t>
+      </w:r>
+      <w:proofErr w:type="spellStart"/>
+      <w:r>
+        <w:t>негритят</w:t>
+      </w:r>
+      <w:proofErr w:type="spellEnd"/>
+      <w:r>
+        <w:t>»</w:t>
       </w:r>
     </w:p>
     <w:p>
@@ -519,13 +552,19 @@
         <w:t>THEN</w:t>
       </w:r>
       <w:r>
-        <w:t xml:space="preserve"> читай Джейн </w:t>
+        <w:t xml:space="preserve"> читай Дж.</w:t>
+      </w:r>
+      <w:r>
+        <w:t xml:space="preserve"> </w:t>
       </w:r>
       <w:proofErr w:type="spellStart"/>
       <w:r>
         <w:t>Остин</w:t>
       </w:r>
       <w:proofErr w:type="spellEnd"/>
+      <w:r>
+        <w:t xml:space="preserve"> «Эмма»</w:t>
+      </w:r>
     </w:p>
     <w:p>
       <w:pPr>
@@ -657,221 +696,217 @@
         <w:t xml:space="preserve"> </w:t>
       </w:r>
       <w:r>
+        <w:t>читай О.</w:t>
+      </w:r>
+      <w:r>
+        <w:t xml:space="preserve"> </w:t>
+      </w:r>
+      <w:r>
+        <w:t>Генри</w:t>
+      </w:r>
+      <w:r>
+        <w:t xml:space="preserve"> «Последний лист»</w:t>
+      </w:r>
+    </w:p>
+    <w:p>
+      <w:pPr>
+        <w:rPr>
+          <w:b/>
+          <w:u w:val="single"/>
+        </w:rPr>
+      </w:pPr>
+      <w:r>
+        <w:rPr>
+          <w:b/>
+          <w:u w:val="single"/>
+        </w:rPr>
+        <w:t>Правило 7</w:t>
+      </w:r>
+    </w:p>
+    <w:p>
+      <w:r>
+        <w:rPr>
+          <w:lang w:val="en-US"/>
+        </w:rPr>
+        <w:t>IF</w:t>
+      </w:r>
+      <w:r>
+        <w:t xml:space="preserve"> книга в дорогу </w:t>
+      </w:r>
+      <w:r>
+        <w:rPr>
+          <w:lang w:val="en-US"/>
+        </w:rPr>
+        <w:t>AND</w:t>
+      </w:r>
+      <w:r>
+        <w:t xml:space="preserve"> </w:t>
+      </w:r>
+      <w:r>
+        <w:rPr>
+          <w:lang w:val="en-US"/>
+        </w:rPr>
+        <w:t>NOT</w:t>
+      </w:r>
+      <w:r>
+        <w:t xml:space="preserve"> (</w:t>
+      </w:r>
+      <w:r>
+        <w:t>классическая литература</w:t>
+      </w:r>
+      <w:r>
+        <w:t>)</w:t>
+      </w:r>
+      <w:r>
+        <w:t xml:space="preserve"> </w:t>
+      </w:r>
+      <w:r>
+        <w:rPr>
+          <w:lang w:val="en-US"/>
+        </w:rPr>
+        <w:t>AND</w:t>
+      </w:r>
+      <w:r>
+        <w:t xml:space="preserve"> </w:t>
+      </w:r>
+      <w:r>
+        <w:t xml:space="preserve">триллер </w:t>
+      </w:r>
+    </w:p>
+    <w:p>
+      <w:r>
+        <w:rPr>
+          <w:lang w:val="en-US"/>
+        </w:rPr>
+        <w:t>THEN</w:t>
+      </w:r>
+      <w:r>
+        <w:t xml:space="preserve"> </w:t>
+      </w:r>
+      <w:r>
+        <w:t xml:space="preserve">читай П. </w:t>
+      </w:r>
+      <w:proofErr w:type="spellStart"/>
+      <w:r>
+        <w:t>Хокинс</w:t>
+      </w:r>
+      <w:proofErr w:type="spellEnd"/>
+      <w:r>
+        <w:t xml:space="preserve"> «Девушка в поезде»</w:t>
+      </w:r>
+    </w:p>
+    <w:p>
+      <w:pPr>
+        <w:rPr>
+          <w:b/>
+          <w:u w:val="single"/>
+        </w:rPr>
+      </w:pPr>
+      <w:r>
+        <w:rPr>
+          <w:b/>
+          <w:u w:val="single"/>
+        </w:rPr>
+        <w:t>Правило 8</w:t>
+      </w:r>
+    </w:p>
+    <w:p>
+      <w:r>
+        <w:rPr>
+          <w:lang w:val="en-US"/>
+        </w:rPr>
+        <w:t>IF</w:t>
+      </w:r>
+      <w:r>
+        <w:t xml:space="preserve"> книга в дорогу </w:t>
+      </w:r>
+      <w:r>
+        <w:rPr>
+          <w:lang w:val="en-US"/>
+        </w:rPr>
+        <w:t>AND</w:t>
+      </w:r>
+      <w:r>
+        <w:t xml:space="preserve"> </w:t>
+      </w:r>
+      <w:r>
+        <w:rPr>
+          <w:lang w:val="en-US"/>
+        </w:rPr>
+        <w:t>NOT</w:t>
+      </w:r>
+      <w:r>
+        <w:t xml:space="preserve"> (</w:t>
+      </w:r>
+      <w:r>
+        <w:t>классическая литература</w:t>
+      </w:r>
+      <w:r>
+        <w:t>)</w:t>
+      </w:r>
+      <w:r>
+        <w:t xml:space="preserve"> </w:t>
+      </w:r>
+      <w:r>
+        <w:rPr>
+          <w:lang w:val="en-US"/>
+        </w:rPr>
+        <w:t>AND</w:t>
+      </w:r>
+      <w:r>
+        <w:t xml:space="preserve"> </w:t>
+      </w:r>
+      <w:r>
+        <w:rPr>
+          <w:lang w:val="en-US"/>
+        </w:rPr>
+        <w:t>NOT</w:t>
+      </w:r>
+      <w:r>
+        <w:t xml:space="preserve"> (</w:t>
+      </w:r>
+      <w:r>
+        <w:t>триллер</w:t>
+      </w:r>
+      <w:r>
+        <w:t xml:space="preserve">) </w:t>
+      </w:r>
+      <w:r>
+        <w:rPr>
+          <w:lang w:val="en-US"/>
+        </w:rPr>
+        <w:t>AND</w:t>
+      </w:r>
+      <w:r>
+        <w:t xml:space="preserve"> </w:t>
+      </w:r>
+      <w:r>
+        <w:t xml:space="preserve">история о любви </w:t>
+      </w:r>
+    </w:p>
+    <w:p>
+      <w:r>
+        <w:rPr>
+          <w:lang w:val="en-US"/>
+        </w:rPr>
+        <w:t>THEN</w:t>
+      </w:r>
+      <w:r>
+        <w:t xml:space="preserve"> </w:t>
+      </w:r>
+      <w:r>
         <w:t xml:space="preserve">читай </w:t>
       </w:r>
+      <w:r>
+        <w:t xml:space="preserve">Дж. </w:t>
+      </w:r>
       <w:proofErr w:type="spellStart"/>
       <w:r>
-        <w:t>О.Генри</w:t>
+        <w:t>Мойес</w:t>
       </w:r>
       <w:proofErr w:type="spellEnd"/>
-    </w:p>
-    <w:p>
-      <w:pPr>
-        <w:rPr>
-          <w:b/>
-          <w:u w:val="single"/>
-        </w:rPr>
-      </w:pPr>
-      <w:r>
-        <w:rPr>
-          <w:b/>
-          <w:u w:val="single"/>
-        </w:rPr>
-        <w:t>Правило 7</w:t>
-      </w:r>
-    </w:p>
-    <w:p>
-      <w:r>
-        <w:rPr>
-          <w:lang w:val="en-US"/>
-        </w:rPr>
-        <w:t>IF</w:t>
-      </w:r>
-      <w:r>
-        <w:t xml:space="preserve"> книга в дорогу </w:t>
-      </w:r>
-      <w:r>
-        <w:rPr>
-          <w:lang w:val="en-US"/>
-        </w:rPr>
-        <w:t>AND</w:t>
-      </w:r>
-      <w:r>
-        <w:t xml:space="preserve"> </w:t>
-      </w:r>
-      <w:r>
-        <w:rPr>
-          <w:lang w:val="en-US"/>
-        </w:rPr>
-        <w:t>NOT</w:t>
-      </w:r>
-      <w:r>
-        <w:t xml:space="preserve"> (</w:t>
-      </w:r>
-      <w:r>
-        <w:t>классическая литература</w:t>
-      </w:r>
-      <w:r>
-        <w:t>)</w:t>
-      </w:r>
-      <w:r>
-        <w:t xml:space="preserve"> </w:t>
-      </w:r>
-      <w:r>
-        <w:rPr>
-          <w:lang w:val="en-US"/>
-        </w:rPr>
-        <w:t>AND</w:t>
-      </w:r>
-      <w:r>
-        <w:t xml:space="preserve"> </w:t>
-      </w:r>
-      <w:r>
-        <w:t xml:space="preserve">триллер </w:t>
-      </w:r>
-    </w:p>
-    <w:p>
-      <w:r>
-        <w:rPr>
-          <w:lang w:val="en-US"/>
-        </w:rPr>
-        <w:t>THEN</w:t>
-      </w:r>
-      <w:r>
-        <w:t xml:space="preserve"> </w:t>
-      </w:r>
-      <w:r>
-        <w:t xml:space="preserve">читай Пола </w:t>
-      </w:r>
-      <w:proofErr w:type="spellStart"/>
-      <w:r>
-        <w:t>Хокинс</w:t>
-      </w:r>
-      <w:proofErr w:type="spellEnd"/>
-      <w:r>
-        <w:t>, Стивен Кинг</w:t>
-      </w:r>
-    </w:p>
-    <w:p>
-      <w:pPr>
-        <w:rPr>
-          <w:b/>
-          <w:u w:val="single"/>
-        </w:rPr>
-      </w:pPr>
-      <w:r>
-        <w:rPr>
-          <w:b/>
-          <w:u w:val="single"/>
-        </w:rPr>
-        <w:t>Правило 8</w:t>
-      </w:r>
-    </w:p>
-    <w:p>
-      <w:r>
-        <w:rPr>
-          <w:lang w:val="en-US"/>
-        </w:rPr>
-        <w:t>IF</w:t>
-      </w:r>
-      <w:r>
-        <w:t xml:space="preserve"> книга в дорогу </w:t>
-      </w:r>
-      <w:r>
-        <w:rPr>
-          <w:lang w:val="en-US"/>
-        </w:rPr>
-        <w:t>AND</w:t>
-      </w:r>
-      <w:r>
-        <w:t xml:space="preserve"> </w:t>
-      </w:r>
-      <w:r>
-        <w:rPr>
-          <w:lang w:val="en-US"/>
-        </w:rPr>
-        <w:t>NOT</w:t>
-      </w:r>
-      <w:r>
-        <w:t xml:space="preserve"> (</w:t>
-      </w:r>
-      <w:r>
-        <w:t>классическая литература</w:t>
-      </w:r>
-      <w:r>
-        <w:t>)</w:t>
-      </w:r>
-      <w:r>
-        <w:t xml:space="preserve"> </w:t>
-      </w:r>
-      <w:r>
-        <w:rPr>
-          <w:lang w:val="en-US"/>
-        </w:rPr>
-        <w:t>AND</w:t>
-      </w:r>
-      <w:r>
-        <w:t xml:space="preserve"> </w:t>
-      </w:r>
-      <w:r>
-        <w:rPr>
-          <w:lang w:val="en-US"/>
-        </w:rPr>
-        <w:t>NOT</w:t>
-      </w:r>
-      <w:r>
-        <w:t xml:space="preserve"> (</w:t>
-      </w:r>
-      <w:r>
-        <w:t>триллер</w:t>
-      </w:r>
-      <w:r>
-        <w:t xml:space="preserve">) </w:t>
-      </w:r>
-      <w:r>
-        <w:rPr>
-          <w:lang w:val="en-US"/>
-        </w:rPr>
-        <w:t>AND</w:t>
-      </w:r>
-      <w:r>
-        <w:t xml:space="preserve"> </w:t>
-      </w:r>
-      <w:r>
-        <w:t xml:space="preserve">история о любви </w:t>
-      </w:r>
-    </w:p>
-    <w:p>
-      <w:r>
-        <w:rPr>
-          <w:lang w:val="en-US"/>
-        </w:rPr>
-        <w:t>THEN</w:t>
-      </w:r>
-      <w:r>
-        <w:t xml:space="preserve"> </w:t>
-      </w:r>
-      <w:r>
-        <w:t xml:space="preserve">читай </w:t>
-      </w:r>
-      <w:proofErr w:type="spellStart"/>
-      <w:r>
-        <w:t>Джоджо</w:t>
-      </w:r>
-      <w:proofErr w:type="spellEnd"/>
-      <w:r>
-        <w:t xml:space="preserve"> </w:t>
-      </w:r>
-      <w:proofErr w:type="spellStart"/>
-      <w:r>
-        <w:t>Мойес</w:t>
-      </w:r>
-      <w:proofErr w:type="spellEnd"/>
-      <w:r>
-        <w:t xml:space="preserve">, </w:t>
-      </w:r>
-      <w:r>
-        <w:t>Джон Грин</w:t>
+      <w:r>
+        <w:t xml:space="preserve"> «До встречи с тобой»</w:t>
       </w:r>
     </w:p>
     <w:p>
@@ -999,21 +1034,718 @@
         <w:t xml:space="preserve"> </w:t>
       </w:r>
       <w:r>
+        <w:t xml:space="preserve">читай Ч. </w:t>
+      </w:r>
+      <w:proofErr w:type="spellStart"/>
+      <w:r>
+        <w:t>Паланик</w:t>
+      </w:r>
+      <w:proofErr w:type="spellEnd"/>
+      <w:r>
+        <w:t xml:space="preserve"> «Невидимки»</w:t>
+      </w:r>
+    </w:p>
+    <w:p>
+      <w:pPr>
+        <w:rPr>
+          <w:b/>
+          <w:u w:val="single"/>
+        </w:rPr>
+      </w:pPr>
+      <w:r>
+        <w:rPr>
+          <w:b/>
+          <w:u w:val="single"/>
+        </w:rPr>
+        <w:t>Правило 10</w:t>
+      </w:r>
+    </w:p>
+    <w:p>
+      <w:r>
+        <w:rPr>
+          <w:lang w:val="en-US"/>
+        </w:rPr>
+        <w:t>IF</w:t>
+      </w:r>
+      <w:r>
+        <w:t xml:space="preserve"> книга в дорогу </w:t>
+      </w:r>
+      <w:r>
+        <w:rPr>
+          <w:lang w:val="en-US"/>
+        </w:rPr>
+        <w:t>AND</w:t>
+      </w:r>
+      <w:r>
+        <w:t xml:space="preserve"> </w:t>
+      </w:r>
+      <w:r>
+        <w:rPr>
+          <w:lang w:val="en-US"/>
+        </w:rPr>
+        <w:t>NOT</w:t>
+      </w:r>
+      <w:r>
+        <w:t xml:space="preserve"> (</w:t>
+      </w:r>
+      <w:r>
+        <w:t>классическая литература</w:t>
+      </w:r>
+      <w:r>
+        <w:t>)</w:t>
+      </w:r>
+      <w:r>
+        <w:t xml:space="preserve"> </w:t>
+      </w:r>
+      <w:r>
+        <w:rPr>
+          <w:lang w:val="en-US"/>
+        </w:rPr>
+        <w:t>AND</w:t>
+      </w:r>
+      <w:r>
+        <w:t xml:space="preserve"> </w:t>
+      </w:r>
+      <w:r>
+        <w:rPr>
+          <w:lang w:val="en-US"/>
+        </w:rPr>
+        <w:t>NOT</w:t>
+      </w:r>
+      <w:r>
+        <w:t xml:space="preserve"> (</w:t>
+      </w:r>
+      <w:r>
+        <w:t>триллер</w:t>
+      </w:r>
+      <w:r>
+        <w:t xml:space="preserve">) </w:t>
+      </w:r>
+      <w:r>
+        <w:rPr>
+          <w:lang w:val="en-US"/>
+        </w:rPr>
+        <w:t>AND</w:t>
+      </w:r>
+      <w:r>
+        <w:t xml:space="preserve"> </w:t>
+      </w:r>
+      <w:r>
+        <w:rPr>
+          <w:lang w:val="en-US"/>
+        </w:rPr>
+        <w:t>NOT</w:t>
+      </w:r>
+      <w:r>
+        <w:t xml:space="preserve"> (</w:t>
+      </w:r>
+      <w:r>
+        <w:t>история о любви</w:t>
+      </w:r>
+      <w:r>
+        <w:t xml:space="preserve">) </w:t>
+      </w:r>
+      <w:r>
+        <w:rPr>
+          <w:lang w:val="en-US"/>
+        </w:rPr>
+        <w:t>AND</w:t>
+      </w:r>
+      <w:r>
+        <w:t xml:space="preserve"> </w:t>
+      </w:r>
+      <w:r>
+        <w:rPr>
+          <w:lang w:val="en-US"/>
+        </w:rPr>
+        <w:t>NOT</w:t>
+      </w:r>
+      <w:r>
+        <w:t xml:space="preserve"> (</w:t>
+      </w:r>
+      <w:r>
+        <w:t>сатира</w:t>
+      </w:r>
+      <w:r>
+        <w:t>)</w:t>
+      </w:r>
+    </w:p>
+    <w:p>
+      <w:r>
+        <w:rPr>
+          <w:lang w:val="en-US"/>
+        </w:rPr>
+        <w:t>THEN</w:t>
+      </w:r>
+      <w:r>
+        <w:t xml:space="preserve"> </w:t>
+      </w:r>
+      <w:r>
+        <w:t>читай комиксы</w:t>
+      </w:r>
+      <w:r>
+        <w:t xml:space="preserve"> о Человеке-Пауке</w:t>
+      </w:r>
+    </w:p>
+    <w:p>
+      <w:pPr>
+        <w:rPr>
+          <w:b/>
+          <w:u w:val="single"/>
+        </w:rPr>
+      </w:pPr>
+      <w:r>
+        <w:rPr>
+          <w:b/>
+          <w:u w:val="single"/>
+        </w:rPr>
+        <w:t>Правило 11</w:t>
+      </w:r>
+    </w:p>
+    <w:p>
+      <w:r>
+        <w:rPr>
+          <w:lang w:val="en-US"/>
+        </w:rPr>
+        <w:t>IF</w:t>
+      </w:r>
+      <w:r>
+        <w:t xml:space="preserve"> </w:t>
+      </w:r>
+      <w:r>
+        <w:rPr>
+          <w:lang w:val="en-US"/>
+        </w:rPr>
+        <w:t>NOT</w:t>
+      </w:r>
+      <w:r>
+        <w:t xml:space="preserve"> </w:t>
+      </w:r>
+      <w:r>
+        <w:t xml:space="preserve">(книга в дорогу) </w:t>
+      </w:r>
+      <w:r>
+        <w:rPr>
+          <w:lang w:val="en-US"/>
+        </w:rPr>
+        <w:t>AND</w:t>
+      </w:r>
+      <w:r>
+        <w:t xml:space="preserve"> </w:t>
+      </w:r>
+      <w:r>
+        <w:t xml:space="preserve">большой роман </w:t>
+      </w:r>
+      <w:r>
+        <w:rPr>
+          <w:lang w:val="en-US"/>
+        </w:rPr>
+        <w:t>AND</w:t>
+      </w:r>
+      <w:r>
+        <w:t xml:space="preserve"> </w:t>
+      </w:r>
+      <w:r>
+        <w:t xml:space="preserve">ранее </w:t>
+      </w:r>
+      <w:r>
+        <w:rPr>
+          <w:lang w:val="en-US"/>
+        </w:rPr>
+        <w:t>XIX</w:t>
+      </w:r>
+      <w:r>
+        <w:t xml:space="preserve"> </w:t>
+      </w:r>
+      <w:r>
+        <w:t>века</w:t>
+      </w:r>
+    </w:p>
+    <w:p>
+      <w:r>
+        <w:rPr>
+          <w:lang w:val="en-US"/>
+        </w:rPr>
+        <w:t>THEN</w:t>
+      </w:r>
+      <w:r>
+        <w:t xml:space="preserve"> </w:t>
+      </w:r>
+      <w:r>
         <w:t xml:space="preserve">читай </w:t>
       </w:r>
+      <w:r>
+        <w:t xml:space="preserve">Д. </w:t>
+      </w:r>
+      <w:r>
+        <w:t>Дефо</w:t>
+      </w:r>
+      <w:r>
+        <w:t xml:space="preserve"> «Робинзон Крузо»</w:t>
+      </w:r>
+    </w:p>
+    <w:p>
+      <w:pPr>
+        <w:rPr>
+          <w:b/>
+          <w:u w:val="single"/>
+        </w:rPr>
+      </w:pPr>
+      <w:r>
+        <w:rPr>
+          <w:b/>
+          <w:u w:val="single"/>
+        </w:rPr>
+        <w:t>Правило 12</w:t>
+      </w:r>
+    </w:p>
+    <w:p>
+      <w:r>
+        <w:rPr>
+          <w:lang w:val="en-US"/>
+        </w:rPr>
+        <w:t>IF</w:t>
+      </w:r>
+      <w:r>
+        <w:t xml:space="preserve"> </w:t>
+      </w:r>
+      <w:r>
+        <w:rPr>
+          <w:lang w:val="en-US"/>
+        </w:rPr>
+        <w:t>NOT</w:t>
+      </w:r>
+      <w:r>
+        <w:t xml:space="preserve"> </w:t>
+      </w:r>
+      <w:r>
+        <w:t xml:space="preserve">(книга в дорогу) </w:t>
+      </w:r>
+      <w:r>
+        <w:rPr>
+          <w:lang w:val="en-US"/>
+        </w:rPr>
+        <w:t>AND</w:t>
+      </w:r>
+      <w:r>
+        <w:t xml:space="preserve"> </w:t>
+      </w:r>
+      <w:r>
+        <w:t xml:space="preserve">большой роман </w:t>
+      </w:r>
+      <w:r>
+        <w:rPr>
+          <w:lang w:val="en-US"/>
+        </w:rPr>
+        <w:t>AND</w:t>
+      </w:r>
+      <w:r>
+        <w:t xml:space="preserve"> </w:t>
+      </w:r>
+      <w:r>
+        <w:rPr>
+          <w:lang w:val="en-US"/>
+        </w:rPr>
+        <w:t>XIX</w:t>
+      </w:r>
+      <w:r>
+        <w:t xml:space="preserve"> </w:t>
+      </w:r>
+      <w:r>
+        <w:t xml:space="preserve">век </w:t>
+      </w:r>
+      <w:r>
+        <w:rPr>
+          <w:lang w:val="en-US"/>
+        </w:rPr>
+        <w:t>AND</w:t>
+      </w:r>
+      <w:r>
+        <w:t xml:space="preserve"> </w:t>
+      </w:r>
+      <w:r>
+        <w:t>отечественная литература</w:t>
+      </w:r>
+    </w:p>
+    <w:p>
+      <w:r>
+        <w:rPr>
+          <w:lang w:val="en-US"/>
+        </w:rPr>
+        <w:t>THEN</w:t>
+      </w:r>
+      <w:r>
+        <w:t xml:space="preserve"> </w:t>
+      </w:r>
+      <w:r>
+        <w:t xml:space="preserve">читай </w:t>
+      </w:r>
+      <w:r>
+        <w:t>Ф.М. Достоевский «Идиот»</w:t>
+      </w:r>
+    </w:p>
+    <w:p>
+      <w:pPr>
+        <w:rPr>
+          <w:b/>
+          <w:u w:val="single"/>
+        </w:rPr>
+      </w:pPr>
+      <w:r>
+        <w:rPr>
+          <w:b/>
+          <w:u w:val="single"/>
+        </w:rPr>
+        <w:t>Правило 1</w:t>
+      </w:r>
+      <w:r>
+        <w:rPr>
+          <w:b/>
+          <w:u w:val="single"/>
+        </w:rPr>
+        <w:t>3</w:t>
+      </w:r>
+    </w:p>
+    <w:p>
+      <w:r>
+        <w:rPr>
+          <w:lang w:val="en-US"/>
+        </w:rPr>
+        <w:t>IF</w:t>
+      </w:r>
+      <w:r>
+        <w:t xml:space="preserve"> </w:t>
+      </w:r>
+      <w:r>
+        <w:rPr>
+          <w:lang w:val="en-US"/>
+        </w:rPr>
+        <w:t>NOT</w:t>
+      </w:r>
+      <w:r>
+        <w:t xml:space="preserve"> </w:t>
+      </w:r>
+      <w:r>
+        <w:t xml:space="preserve">(книга в дорогу) </w:t>
+      </w:r>
+      <w:r>
+        <w:rPr>
+          <w:lang w:val="en-US"/>
+        </w:rPr>
+        <w:t>AND</w:t>
+      </w:r>
+      <w:r>
+        <w:t xml:space="preserve"> </w:t>
+      </w:r>
+      <w:r>
+        <w:t xml:space="preserve">большой роман </w:t>
+      </w:r>
+      <w:r>
+        <w:rPr>
+          <w:lang w:val="en-US"/>
+        </w:rPr>
+        <w:t>AND</w:t>
+      </w:r>
+      <w:r>
+        <w:t xml:space="preserve"> </w:t>
+      </w:r>
+      <w:r>
+        <w:rPr>
+          <w:lang w:val="en-US"/>
+        </w:rPr>
+        <w:t>XIX</w:t>
+      </w:r>
+      <w:r>
+        <w:t xml:space="preserve"> </w:t>
+      </w:r>
+      <w:r>
+        <w:t xml:space="preserve">век </w:t>
+      </w:r>
+      <w:r>
+        <w:rPr>
+          <w:lang w:val="en-US"/>
+        </w:rPr>
+        <w:t>AND</w:t>
+      </w:r>
+      <w:r>
+        <w:t xml:space="preserve"> </w:t>
+      </w:r>
+      <w:r>
+        <w:rPr>
+          <w:lang w:val="en-US"/>
+        </w:rPr>
+        <w:t>NOT</w:t>
+      </w:r>
+      <w:r>
+        <w:t xml:space="preserve"> (</w:t>
+      </w:r>
+      <w:r>
+        <w:t>отечественная литература</w:t>
+      </w:r>
+      <w:r>
+        <w:t>)</w:t>
+      </w:r>
+    </w:p>
+    <w:p>
+      <w:r>
+        <w:rPr>
+          <w:lang w:val="en-US"/>
+        </w:rPr>
+        <w:t>THEN</w:t>
+      </w:r>
+      <w:r>
+        <w:t xml:space="preserve"> </w:t>
+      </w:r>
+      <w:r>
+        <w:t xml:space="preserve">читай </w:t>
+      </w:r>
+      <w:r>
+        <w:t>Ж. Верн «20 тысяч льё под водой»</w:t>
+      </w:r>
+    </w:p>
+    <w:p>
+      <w:pPr>
+        <w:rPr>
+          <w:b/>
+          <w:u w:val="single"/>
+        </w:rPr>
+      </w:pPr>
+      <w:r>
+        <w:rPr>
+          <w:b/>
+          <w:u w:val="single"/>
+        </w:rPr>
+        <w:t>Правило 1</w:t>
+      </w:r>
+      <w:r>
+        <w:rPr>
+          <w:b/>
+          <w:u w:val="single"/>
+        </w:rPr>
+        <w:t>4</w:t>
+      </w:r>
+    </w:p>
+    <w:p>
+      <w:r>
+        <w:rPr>
+          <w:lang w:val="en-US"/>
+        </w:rPr>
+        <w:t>IF</w:t>
+      </w:r>
+      <w:r>
+        <w:t xml:space="preserve"> </w:t>
+      </w:r>
+      <w:r>
+        <w:rPr>
+          <w:lang w:val="en-US"/>
+        </w:rPr>
+        <w:t>NOT</w:t>
+      </w:r>
+      <w:r>
+        <w:t xml:space="preserve"> </w:t>
+      </w:r>
+      <w:r>
+        <w:t xml:space="preserve">(книга в дорогу) </w:t>
+      </w:r>
+      <w:r>
+        <w:rPr>
+          <w:lang w:val="en-US"/>
+        </w:rPr>
+        <w:t>AND</w:t>
+      </w:r>
+      <w:r>
+        <w:t xml:space="preserve"> </w:t>
+      </w:r>
+      <w:r>
+        <w:t xml:space="preserve">большой роман </w:t>
+      </w:r>
+      <w:r>
+        <w:rPr>
+          <w:lang w:val="en-US"/>
+        </w:rPr>
+        <w:t>AND</w:t>
+      </w:r>
+      <w:r>
+        <w:t xml:space="preserve"> </w:t>
+      </w:r>
+      <w:r>
+        <w:t xml:space="preserve">позднее </w:t>
+      </w:r>
+      <w:r>
+        <w:rPr>
+          <w:lang w:val="en-US"/>
+        </w:rPr>
+        <w:t>XIX</w:t>
+      </w:r>
+      <w:r>
+        <w:t xml:space="preserve"> </w:t>
+      </w:r>
+      <w:r>
+        <w:t xml:space="preserve">века </w:t>
+      </w:r>
+      <w:r>
+        <w:rPr>
+          <w:lang w:val="en-US"/>
+        </w:rPr>
+        <w:t>AND</w:t>
+      </w:r>
+      <w:r>
+        <w:t xml:space="preserve"> </w:t>
+      </w:r>
       <w:proofErr w:type="spellStart"/>
       <w:r>
-        <w:t>Чак</w:t>
+        <w:t>фэнтези</w:t>
       </w:r>
       <w:proofErr w:type="spellEnd"/>
-      <w:r>
-        <w:t xml:space="preserve"> </w:t>
+    </w:p>
+    <w:p>
+      <w:r>
+        <w:rPr>
+          <w:lang w:val="en-US"/>
+        </w:rPr>
+        <w:t>THEN</w:t>
+      </w:r>
+      <w:r>
+        <w:t xml:space="preserve"> </w:t>
+      </w:r>
+      <w:r>
+        <w:t xml:space="preserve">читай </w:t>
+      </w:r>
+      <w:r>
+        <w:t>Дж. Мартин «Игра престолов»</w:t>
+      </w:r>
+    </w:p>
+    <w:p>
+      <w:pPr>
+        <w:rPr>
+          <w:b/>
+          <w:u w:val="single"/>
+        </w:rPr>
+      </w:pPr>
+      <w:r>
+        <w:rPr>
+          <w:b/>
+          <w:u w:val="single"/>
+        </w:rPr>
+        <w:t>Правило 1</w:t>
+      </w:r>
+      <w:r>
+        <w:rPr>
+          <w:b/>
+          <w:u w:val="single"/>
+        </w:rPr>
+        <w:t>4</w:t>
+      </w:r>
+    </w:p>
+    <w:p>
+      <w:r>
+        <w:rPr>
+          <w:lang w:val="en-US"/>
+        </w:rPr>
+        <w:t>IF</w:t>
+      </w:r>
+      <w:r>
+        <w:t xml:space="preserve"> </w:t>
+      </w:r>
+      <w:r>
+        <w:rPr>
+          <w:lang w:val="en-US"/>
+        </w:rPr>
+        <w:t>NOT</w:t>
+      </w:r>
+      <w:r>
+        <w:t xml:space="preserve"> </w:t>
+      </w:r>
+      <w:r>
+        <w:t xml:space="preserve">(книга в дорогу) </w:t>
+      </w:r>
+      <w:r>
+        <w:rPr>
+          <w:lang w:val="en-US"/>
+        </w:rPr>
+        <w:t>AND</w:t>
+      </w:r>
+      <w:r>
+        <w:t xml:space="preserve"> </w:t>
+      </w:r>
+      <w:r>
+        <w:t xml:space="preserve">большой роман </w:t>
+      </w:r>
+      <w:r>
+        <w:rPr>
+          <w:lang w:val="en-US"/>
+        </w:rPr>
+        <w:t>AND</w:t>
+      </w:r>
+      <w:r>
+        <w:t xml:space="preserve"> </w:t>
+      </w:r>
+      <w:r>
+        <w:t xml:space="preserve">позднее </w:t>
+      </w:r>
+      <w:r>
+        <w:rPr>
+          <w:lang w:val="en-US"/>
+        </w:rPr>
+        <w:t>XIX</w:t>
+      </w:r>
+      <w:r>
+        <w:t xml:space="preserve"> </w:t>
+      </w:r>
+      <w:r>
+        <w:t xml:space="preserve">века </w:t>
+      </w:r>
+      <w:r>
+        <w:rPr>
+          <w:lang w:val="en-US"/>
+        </w:rPr>
+        <w:t>AND</w:t>
+      </w:r>
+      <w:r>
+        <w:t xml:space="preserve"> </w:t>
+      </w:r>
+      <w:r>
+        <w:rPr>
+          <w:lang w:val="en-US"/>
+        </w:rPr>
+        <w:t>NOT</w:t>
+      </w:r>
+      <w:r>
+        <w:t xml:space="preserve"> (</w:t>
       </w:r>
       <w:proofErr w:type="spellStart"/>
       <w:r>
-        <w:t>Паланик</w:t>
+        <w:t>фэнтези</w:t>
       </w:r>
       <w:proofErr w:type="spellEnd"/>
+      <w:r>
+        <w:t>)</w:t>
+      </w:r>
+    </w:p>
+    <w:p>
+      <w:r>
+        <w:rPr>
+          <w:lang w:val="en-US"/>
+        </w:rPr>
+        <w:t>THEN</w:t>
+      </w:r>
+      <w:r>
+        <w:t xml:space="preserve"> </w:t>
+      </w:r>
+      <w:r>
+        <w:t xml:space="preserve">читай </w:t>
+      </w:r>
+      <w:r>
+        <w:t>Г.Д. Робертс «</w:t>
+      </w:r>
+      <w:proofErr w:type="spellStart"/>
+      <w:r>
+        <w:t>Шантарам</w:t>
+      </w:r>
+      <w:proofErr w:type="spellEnd"/>
+      <w:r>
+        <w:t>»</w:t>
+      </w:r>
     </w:p>
     <w:p>
       <w:pPr>
@@ -1027,7 +1759,14 @@
           <w:b/>
           <w:u w:val="single"/>
         </w:rPr>
-        <w:t>Правило 10</w:t>
+        <w:t>Правило 1</w:t>
+      </w:r>
+      <w:r>
+        <w:rPr>
+          <w:b/>
+          <w:u w:val="single"/>
+        </w:rPr>
+        <w:t>5</w:t>
       </w:r>
     </w:p>
     <w:p>
@@ -1038,29 +1777,139 @@
         <w:t>IF</w:t>
       </w:r>
       <w:r>
-        <w:t xml:space="preserve"> книга в дорогу </w:t>
-      </w:r>
-      <w:r>
-        <w:rPr>
-          <w:lang w:val="en-US"/>
-        </w:rPr>
-        <w:t>AND</w:t>
-      </w:r>
-      <w:r>
-        <w:t xml:space="preserve"> </w:t>
-      </w:r>
-      <w:r>
-        <w:rPr>
-          <w:lang w:val="en-US"/>
-        </w:rPr>
-        <w:t>NOT</w:t>
-      </w:r>
-      <w:r>
-        <w:t xml:space="preserve"> (</w:t>
+        <w:t xml:space="preserve"> </w:t>
+      </w:r>
+      <w:r>
+        <w:rPr>
+          <w:lang w:val="en-US"/>
+        </w:rPr>
+        <w:t>NOT</w:t>
+      </w:r>
+      <w:r>
+        <w:t xml:space="preserve"> (</w:t>
+      </w:r>
+      <w:r>
+        <w:t>книга в дорогу</w:t>
+      </w:r>
+      <w:r>
+        <w:t>)</w:t>
+      </w:r>
+      <w:r>
+        <w:t xml:space="preserve"> </w:t>
+      </w:r>
+      <w:r>
+        <w:rPr>
+          <w:lang w:val="en-US"/>
+        </w:rPr>
+        <w:t>AND</w:t>
+      </w:r>
+      <w:r>
+        <w:t xml:space="preserve"> </w:t>
+      </w:r>
+      <w:r>
+        <w:rPr>
+          <w:lang w:val="en-US"/>
+        </w:rPr>
+        <w:t>NOT</w:t>
+      </w:r>
+      <w:r>
+        <w:t xml:space="preserve"> (</w:t>
+      </w:r>
+      <w:r>
+        <w:t>большой роман</w:t>
+      </w:r>
+      <w:r>
+        <w:t xml:space="preserve">) </w:t>
+      </w:r>
+      <w:r>
+        <w:rPr>
+          <w:lang w:val="en-US"/>
+        </w:rPr>
+        <w:t>AND</w:t>
+      </w:r>
+      <w:r>
+        <w:t xml:space="preserve"> </w:t>
+      </w:r>
+      <w:r>
+        <w:t>отечественная</w:t>
+      </w:r>
+      <w:r>
+        <w:t xml:space="preserve"> литература </w:t>
+      </w:r>
+      <w:r>
+        <w:rPr>
+          <w:lang w:val="en-US"/>
+        </w:rPr>
+        <w:t>AND</w:t>
+      </w:r>
+      <w:r>
+        <w:t xml:space="preserve"> </w:t>
       </w:r>
       <w:r>
         <w:t>классическая литература</w:t>
       </w:r>
+    </w:p>
+    <w:p>
+      <w:r>
+        <w:rPr>
+          <w:lang w:val="en-US"/>
+        </w:rPr>
+        <w:t>THEN</w:t>
+      </w:r>
+      <w:r>
+        <w:t xml:space="preserve"> </w:t>
+      </w:r>
+      <w:r>
+        <w:t xml:space="preserve">читай </w:t>
+      </w:r>
+      <w:r>
+        <w:t>И.А. Гончаров «Обломов»</w:t>
+      </w:r>
+    </w:p>
+    <w:p>
+      <w:pPr>
+        <w:rPr>
+          <w:b/>
+          <w:u w:val="single"/>
+        </w:rPr>
+      </w:pPr>
+      <w:r>
+        <w:rPr>
+          <w:b/>
+          <w:u w:val="single"/>
+        </w:rPr>
+        <w:t>Правило 1</w:t>
+      </w:r>
+      <w:r>
+        <w:rPr>
+          <w:b/>
+          <w:u w:val="single"/>
+        </w:rPr>
+        <w:t>6</w:t>
+      </w:r>
+    </w:p>
+    <w:p>
+      <w:r>
+        <w:rPr>
+          <w:lang w:val="en-US"/>
+        </w:rPr>
+        <w:t>IF</w:t>
+      </w:r>
+      <w:r>
+        <w:t xml:space="preserve"> </w:t>
+      </w:r>
+      <w:r>
+        <w:rPr>
+          <w:lang w:val="en-US"/>
+        </w:rPr>
+        <w:t>NOT</w:t>
+      </w:r>
+      <w:r>
+        <w:t xml:space="preserve"> (</w:t>
+      </w:r>
+      <w:r>
+        <w:t>книга в дорогу</w:t>
+      </w:r>
       <w:r>
         <w:t>)</w:t>
       </w:r>
@@ -1086,7 +1935,7 @@
         <w:t xml:space="preserve"> (</w:t>
       </w:r>
       <w:r>
-        <w:t>триллер</w:t>
+        <w:t>большой роман</w:t>
       </w:r>
       <w:r>
         <w:t xml:space="preserve">) </w:t>
@@ -1101,16 +1950,124 @@
         <w:t xml:space="preserve"> </w:t>
       </w:r>
       <w:r>
-        <w:rPr>
-          <w:lang w:val="en-US"/>
-        </w:rPr>
-        <w:t>NOT</w:t>
-      </w:r>
-      <w:r>
-        <w:t xml:space="preserve"> (</w:t>
-      </w:r>
-      <w:r>
-        <w:t>история о любви</w:t>
+        <w:t>отечественная</w:t>
+      </w:r>
+      <w:r>
+        <w:t xml:space="preserve"> литература </w:t>
+      </w:r>
+      <w:r>
+        <w:rPr>
+          <w:lang w:val="en-US"/>
+        </w:rPr>
+        <w:t>AND</w:t>
+      </w:r>
+      <w:r>
+        <w:t xml:space="preserve"> </w:t>
+      </w:r>
+      <w:r>
+        <w:rPr>
+          <w:lang w:val="en-US"/>
+        </w:rPr>
+        <w:t>NOT</w:t>
+      </w:r>
+      <w:r>
+        <w:t xml:space="preserve"> (</w:t>
+      </w:r>
+      <w:r>
+        <w:t>классическая литература</w:t>
+      </w:r>
+      <w:r>
+        <w:t>)</w:t>
+      </w:r>
+    </w:p>
+    <w:p>
+      <w:r>
+        <w:rPr>
+          <w:lang w:val="en-US"/>
+        </w:rPr>
+        <w:lastRenderedPageBreak/>
+        <w:t>THEN</w:t>
+      </w:r>
+      <w:r>
+        <w:t xml:space="preserve"> </w:t>
+      </w:r>
+      <w:r>
+        <w:t xml:space="preserve">читай </w:t>
+      </w:r>
+      <w:r>
+        <w:t>А.В. Иванов «Общага-на-Крови»</w:t>
+      </w:r>
+    </w:p>
+    <w:p>
+      <w:pPr>
+        <w:rPr>
+          <w:b/>
+          <w:u w:val="single"/>
+        </w:rPr>
+      </w:pPr>
+      <w:r>
+        <w:rPr>
+          <w:b/>
+          <w:u w:val="single"/>
+        </w:rPr>
+        <w:t>Правило 1</w:t>
+      </w:r>
+      <w:r>
+        <w:rPr>
+          <w:b/>
+          <w:u w:val="single"/>
+        </w:rPr>
+        <w:t>7</w:t>
+      </w:r>
+    </w:p>
+    <w:p>
+      <w:r>
+        <w:rPr>
+          <w:lang w:val="en-US"/>
+        </w:rPr>
+        <w:t>IF</w:t>
+      </w:r>
+      <w:r>
+        <w:t xml:space="preserve"> </w:t>
+      </w:r>
+      <w:r>
+        <w:rPr>
+          <w:lang w:val="en-US"/>
+        </w:rPr>
+        <w:t>NOT</w:t>
+      </w:r>
+      <w:r>
+        <w:t xml:space="preserve"> (</w:t>
+      </w:r>
+      <w:r>
+        <w:t>книга в дорогу</w:t>
+      </w:r>
+      <w:r>
+        <w:t>)</w:t>
+      </w:r>
+      <w:r>
+        <w:t xml:space="preserve"> </w:t>
+      </w:r>
+      <w:r>
+        <w:rPr>
+          <w:lang w:val="en-US"/>
+        </w:rPr>
+        <w:t>AND</w:t>
+      </w:r>
+      <w:r>
+        <w:t xml:space="preserve"> </w:t>
+      </w:r>
+      <w:r>
+        <w:rPr>
+          <w:lang w:val="en-US"/>
+        </w:rPr>
+        <w:t>NOT</w:t>
+      </w:r>
+      <w:r>
+        <w:t xml:space="preserve"> (</w:t>
+      </w:r>
+      <w:r>
+        <w:t>большой роман</w:t>
       </w:r>
       <w:r>
         <w:t xml:space="preserve">) </w:t>
@@ -1134,11 +2091,29 @@
         <w:t xml:space="preserve"> (</w:t>
       </w:r>
       <w:r>
-        <w:t>сатира</w:t>
+        <w:t>отечественная</w:t>
+      </w:r>
+      <w:r>
+        <w:t xml:space="preserve"> литература</w:t>
       </w:r>
       <w:r>
         <w:t>)</w:t>
       </w:r>
+      <w:r>
+        <w:t xml:space="preserve"> </w:t>
+      </w:r>
+      <w:r>
+        <w:rPr>
+          <w:lang w:val="en-US"/>
+        </w:rPr>
+        <w:t>AND</w:t>
+      </w:r>
+      <w:r>
+        <w:t xml:space="preserve"> </w:t>
+      </w:r>
+      <w:r>
+        <w:t>философия</w:t>
+      </w:r>
     </w:p>
     <w:p>
       <w:r>
@@ -1151,7 +2126,7 @@
         <w:t xml:space="preserve"> </w:t>
       </w:r>
       <w:r>
-        <w:t>читай комиксы</w:t>
+        <w:t>читай Ф. Кафка «Превращение»</w:t>
       </w:r>
     </w:p>
     <w:p>
@@ -1166,7 +2141,14 @@
           <w:b/>
           <w:u w:val="single"/>
         </w:rPr>
-        <w:t>Правило 11</w:t>
+        <w:t>Правило 1</w:t>
+      </w:r>
+      <w:r>
+        <w:rPr>
+          <w:b/>
+          <w:u w:val="single"/>
+        </w:rPr>
+        <w:t>8</w:t>
       </w:r>
     </w:p>
     <w:p>
@@ -1207,22 +2189,89 @@
         <w:t xml:space="preserve"> </w:t>
       </w:r>
       <w:r>
-        <w:t xml:space="preserve">большой роман </w:t>
-      </w:r>
-      <w:r>
-        <w:rPr>
-          <w:lang w:val="en-US"/>
-        </w:rPr>
-        <w:t>AND</w:t>
-      </w:r>
-      <w:r>
-        <w:t xml:space="preserve"> </w:t>
-      </w:r>
-      <w:proofErr w:type="spellStart"/>
-      <w:r>
-        <w:t>фэнтези</w:t>
-      </w:r>
-      <w:proofErr w:type="spellEnd"/>
+        <w:rPr>
+          <w:lang w:val="en-US"/>
+        </w:rPr>
+        <w:t>NOT</w:t>
+      </w:r>
+      <w:r>
+        <w:t xml:space="preserve"> (</w:t>
+      </w:r>
+      <w:r>
+        <w:t>большой роман</w:t>
+      </w:r>
+      <w:r>
+        <w:t xml:space="preserve">) </w:t>
+      </w:r>
+      <w:r>
+        <w:rPr>
+          <w:lang w:val="en-US"/>
+        </w:rPr>
+        <w:t>AND</w:t>
+      </w:r>
+      <w:r>
+        <w:t xml:space="preserve"> </w:t>
+      </w:r>
+      <w:r>
+        <w:rPr>
+          <w:lang w:val="en-US"/>
+        </w:rPr>
+        <w:t>NOT</w:t>
+      </w:r>
+      <w:r>
+        <w:t xml:space="preserve"> (</w:t>
+      </w:r>
+      <w:r>
+        <w:t>отечественная</w:t>
+      </w:r>
+      <w:r>
+        <w:t xml:space="preserve"> литература</w:t>
+      </w:r>
+      <w:r>
+        <w:t>)</w:t>
+      </w:r>
+      <w:r>
+        <w:t xml:space="preserve"> </w:t>
+      </w:r>
+      <w:r>
+        <w:rPr>
+          <w:lang w:val="en-US"/>
+        </w:rPr>
+        <w:t>AND</w:t>
+      </w:r>
+      <w:r>
+        <w:t xml:space="preserve"> </w:t>
+      </w:r>
+      <w:r>
+        <w:rPr>
+          <w:lang w:val="en-US"/>
+        </w:rPr>
+        <w:t>NOT</w:t>
+      </w:r>
+      <w:r>
+        <w:t xml:space="preserve"> (</w:t>
+      </w:r>
+      <w:r>
+        <w:t>философия</w:t>
+      </w:r>
+      <w:r>
+        <w:t>)</w:t>
+      </w:r>
+      <w:r>
+        <w:t xml:space="preserve"> </w:t>
+      </w:r>
+      <w:r>
+        <w:rPr>
+          <w:lang w:val="en-US"/>
+        </w:rPr>
+        <w:t>AND</w:t>
+      </w:r>
+      <w:r>
+        <w:t xml:space="preserve"> </w:t>
+      </w:r>
+      <w:r>
+        <w:t>научно-популярная литература</w:t>
+      </w:r>
     </w:p>
     <w:p>
       <w:r>
@@ -1235,15 +2284,16 @@
         <w:t xml:space="preserve"> </w:t>
       </w:r>
       <w:r>
-        <w:t xml:space="preserve">читай Джоан Роулинг, </w:t>
-      </w:r>
-      <w:proofErr w:type="spellStart"/>
-      <w:r>
-        <w:t>Толкиена</w:t>
-      </w:r>
-      <w:proofErr w:type="spellEnd"/>
-      <w:r>
-        <w:t>, Джорджа Мартина</w:t>
+        <w:t xml:space="preserve">читай </w:t>
+      </w:r>
+      <w:r>
+        <w:t xml:space="preserve">А. </w:t>
+      </w:r>
+      <w:r>
+        <w:t>Казанцева</w:t>
+      </w:r>
+      <w:r>
+        <w:t xml:space="preserve"> «Кто бы мог подумать»</w:t>
       </w:r>
     </w:p>
     <w:p>
@@ -1258,7 +2308,14 @@
           <w:b/>
           <w:u w:val="single"/>
         </w:rPr>
-        <w:t>Правило 12</w:t>
+        <w:t>Правило 1</w:t>
+      </w:r>
+      <w:r>
+        <w:rPr>
+          <w:b/>
+          <w:u w:val="single"/>
+        </w:rPr>
+        <w:t>9</w:t>
       </w:r>
     </w:p>
     <w:p>
@@ -1299,31 +2356,44 @@
         <w:t xml:space="preserve"> </w:t>
       </w:r>
       <w:r>
-        <w:t xml:space="preserve">большой роман </w:t>
-      </w:r>
-      <w:r>
-        <w:rPr>
-          <w:lang w:val="en-US"/>
-        </w:rPr>
-        <w:t>AND</w:t>
-      </w:r>
-      <w:r>
-        <w:t xml:space="preserve"> </w:t>
-      </w:r>
-      <w:r>
-        <w:rPr>
-          <w:lang w:val="en-US"/>
-        </w:rPr>
-        <w:t>NOT</w:t>
-      </w:r>
-      <w:r>
-        <w:t xml:space="preserve"> (</w:t>
-      </w:r>
-      <w:proofErr w:type="spellStart"/>
-      <w:r>
-        <w:t>фэнтези</w:t>
-      </w:r>
-      <w:proofErr w:type="spellEnd"/>
+        <w:rPr>
+          <w:lang w:val="en-US"/>
+        </w:rPr>
+        <w:t>NOT</w:t>
+      </w:r>
+      <w:r>
+        <w:t xml:space="preserve"> (</w:t>
+      </w:r>
+      <w:r>
+        <w:t>большой роман</w:t>
+      </w:r>
+      <w:r>
+        <w:t xml:space="preserve">) </w:t>
+      </w:r>
+      <w:r>
+        <w:rPr>
+          <w:lang w:val="en-US"/>
+        </w:rPr>
+        <w:t>AND</w:t>
+      </w:r>
+      <w:r>
+        <w:t xml:space="preserve"> </w:t>
+      </w:r>
+      <w:r>
+        <w:rPr>
+          <w:lang w:val="en-US"/>
+        </w:rPr>
+        <w:t>NOT</w:t>
+      </w:r>
+      <w:r>
+        <w:t xml:space="preserve"> (</w:t>
+      </w:r>
+      <w:r>
+        <w:t>отечественная</w:t>
+      </w:r>
+      <w:r>
+        <w:t xml:space="preserve"> литература</w:t>
+      </w:r>
       <w:r>
         <w:t>)</w:t>
       </w:r>
@@ -1340,7 +2410,46 @@
         <w:t xml:space="preserve"> </w:t>
       </w:r>
       <w:r>
-        <w:t>классическая литература</w:t>
+        <w:rPr>
+          <w:lang w:val="en-US"/>
+        </w:rPr>
+        <w:t>NOT</w:t>
+      </w:r>
+      <w:r>
+        <w:t xml:space="preserve"> (</w:t>
+      </w:r>
+      <w:r>
+        <w:t>философия</w:t>
+      </w:r>
+      <w:r>
+        <w:t>)</w:t>
+      </w:r>
+      <w:r>
+        <w:t xml:space="preserve"> </w:t>
+      </w:r>
+      <w:r>
+        <w:rPr>
+          <w:lang w:val="en-US"/>
+        </w:rPr>
+        <w:t>AND</w:t>
+      </w:r>
+      <w:r>
+        <w:t xml:space="preserve"> </w:t>
+      </w:r>
+      <w:r>
+        <w:rPr>
+          <w:lang w:val="en-US"/>
+        </w:rPr>
+        <w:t>NOT</w:t>
+      </w:r>
+      <w:r>
+        <w:t xml:space="preserve"> (</w:t>
+      </w:r>
+      <w:r>
+        <w:t>научно-популярная литература</w:t>
+      </w:r>
+      <w:r>
+        <w:t>)</w:t>
       </w:r>
     </w:p>
     <w:p>
@@ -1354,837 +2463,12 @@
         <w:t xml:space="preserve"> </w:t>
       </w:r>
       <w:r>
-        <w:t>читай «Унесенные ветром», «Война и мир» и «Тихий Дон»</w:t>
-      </w:r>
-    </w:p>
-    <w:p>
-      <w:pPr>
-        <w:rPr>
-          <w:b/>
-          <w:u w:val="single"/>
-        </w:rPr>
-      </w:pPr>
-      <w:r>
-        <w:rPr>
-          <w:b/>
-          <w:u w:val="single"/>
-        </w:rPr>
-        <w:t>Правило 13</w:t>
-      </w:r>
-    </w:p>
-    <w:p>
-      <w:r>
-        <w:rPr>
-          <w:lang w:val="en-US"/>
-        </w:rPr>
-        <w:t>IF</w:t>
-      </w:r>
-      <w:r>
-        <w:t xml:space="preserve"> </w:t>
-      </w:r>
-      <w:r>
-        <w:rPr>
-          <w:lang w:val="en-US"/>
-        </w:rPr>
-        <w:t>NOT</w:t>
-      </w:r>
-      <w:r>
-        <w:t xml:space="preserve"> (</w:t>
-      </w:r>
-      <w:r>
-        <w:t>книга в дорогу</w:t>
-      </w:r>
-      <w:r>
-        <w:t>)</w:t>
-      </w:r>
-      <w:r>
-        <w:t xml:space="preserve"> </w:t>
-      </w:r>
-      <w:r>
-        <w:rPr>
-          <w:lang w:val="en-US"/>
-        </w:rPr>
-        <w:t>AND</w:t>
-      </w:r>
-      <w:r>
-        <w:t xml:space="preserve"> </w:t>
-      </w:r>
-      <w:r>
-        <w:t xml:space="preserve">большой роман </w:t>
-      </w:r>
-      <w:r>
-        <w:rPr>
-          <w:lang w:val="en-US"/>
-        </w:rPr>
-        <w:t>AND</w:t>
-      </w:r>
-      <w:r>
-        <w:t xml:space="preserve"> </w:t>
-      </w:r>
-      <w:r>
-        <w:rPr>
-          <w:lang w:val="en-US"/>
-        </w:rPr>
-        <w:t>NOT</w:t>
-      </w:r>
-      <w:r>
-        <w:t xml:space="preserve"> (</w:t>
-      </w:r>
-      <w:proofErr w:type="spellStart"/>
-      <w:r>
-        <w:t>фэнтези</w:t>
-      </w:r>
-      <w:proofErr w:type="spellEnd"/>
-      <w:r>
-        <w:t>)</w:t>
-      </w:r>
-      <w:r>
-        <w:t xml:space="preserve"> </w:t>
-      </w:r>
-      <w:r>
-        <w:rPr>
-          <w:lang w:val="en-US"/>
-        </w:rPr>
-        <w:t>AND</w:t>
-      </w:r>
-      <w:r>
-        <w:t xml:space="preserve"> </w:t>
-      </w:r>
-      <w:r>
-        <w:rPr>
-          <w:lang w:val="en-US"/>
-        </w:rPr>
-        <w:t>NOT</w:t>
-      </w:r>
-      <w:r>
-        <w:t xml:space="preserve"> (</w:t>
-      </w:r>
-      <w:r>
-        <w:t>классическая литература</w:t>
-      </w:r>
-      <w:r>
-        <w:t>)</w:t>
-      </w:r>
-    </w:p>
-    <w:p>
-      <w:r>
-        <w:rPr>
-          <w:lang w:val="en-US"/>
-        </w:rPr>
-        <w:t>THEN</w:t>
-      </w:r>
-      <w:r>
-        <w:t xml:space="preserve"> </w:t>
-      </w:r>
-      <w:r>
-        <w:t>читай «</w:t>
-      </w:r>
-      <w:proofErr w:type="spellStart"/>
-      <w:r>
-        <w:t>Шантарам</w:t>
-      </w:r>
-      <w:proofErr w:type="spellEnd"/>
-      <w:r>
-        <w:t>», «Семь лет в Тибете»</w:t>
-      </w:r>
-    </w:p>
-    <w:p>
-      <w:pPr>
-        <w:rPr>
-          <w:b/>
-          <w:u w:val="single"/>
-        </w:rPr>
-      </w:pPr>
-      <w:r>
-        <w:rPr>
-          <w:b/>
-          <w:u w:val="single"/>
-        </w:rPr>
-        <w:t>Правило 14</w:t>
-      </w:r>
-    </w:p>
-    <w:p>
-      <w:r>
-        <w:rPr>
-          <w:lang w:val="en-US"/>
-        </w:rPr>
-        <w:t>IF</w:t>
-      </w:r>
-      <w:r>
-        <w:t xml:space="preserve"> </w:t>
-      </w:r>
-      <w:r>
-        <w:rPr>
-          <w:lang w:val="en-US"/>
-        </w:rPr>
-        <w:t>NOT</w:t>
-      </w:r>
-      <w:r>
-        <w:t xml:space="preserve"> (</w:t>
-      </w:r>
-      <w:r>
-        <w:t>книга в дорогу</w:t>
-      </w:r>
-      <w:r>
-        <w:t>)</w:t>
-      </w:r>
-      <w:r>
-        <w:t xml:space="preserve"> </w:t>
-      </w:r>
-      <w:r>
-        <w:rPr>
-          <w:lang w:val="en-US"/>
-        </w:rPr>
-        <w:t>AND</w:t>
-      </w:r>
-      <w:r>
-        <w:t xml:space="preserve"> </w:t>
-      </w:r>
-      <w:r>
-        <w:rPr>
-          <w:lang w:val="en-US"/>
-        </w:rPr>
-        <w:t>NOT</w:t>
-      </w:r>
-      <w:r>
-        <w:t xml:space="preserve"> (</w:t>
-      </w:r>
-      <w:r>
-        <w:t>большой роман</w:t>
-      </w:r>
-      <w:r>
-        <w:t xml:space="preserve">) </w:t>
-      </w:r>
-      <w:r>
-        <w:rPr>
-          <w:lang w:val="en-US"/>
-        </w:rPr>
-        <w:t>AND</w:t>
-      </w:r>
-      <w:r>
-        <w:t xml:space="preserve"> </w:t>
-      </w:r>
-      <w:r>
-        <w:t>отечественная</w:t>
-      </w:r>
-      <w:r>
-        <w:t xml:space="preserve"> литература </w:t>
-      </w:r>
-      <w:r>
-        <w:rPr>
-          <w:lang w:val="en-US"/>
-        </w:rPr>
-        <w:t>AND</w:t>
-      </w:r>
-      <w:r>
-        <w:t xml:space="preserve"> </w:t>
-      </w:r>
-      <w:r>
-        <w:t>классическая литература</w:t>
-      </w:r>
-    </w:p>
-    <w:p>
-      <w:r>
-        <w:rPr>
-          <w:lang w:val="en-US"/>
-        </w:rPr>
-        <w:t>THEN</w:t>
-      </w:r>
-      <w:r>
-        <w:t xml:space="preserve"> </w:t>
-      </w:r>
-      <w:r>
-        <w:t>читай Достоевского, Булгакова</w:t>
-      </w:r>
-    </w:p>
-    <w:p>
-      <w:pPr>
-        <w:rPr>
-          <w:b/>
-          <w:u w:val="single"/>
-        </w:rPr>
-      </w:pPr>
-      <w:r>
-        <w:rPr>
-          <w:b/>
-          <w:u w:val="single"/>
-        </w:rPr>
-        <w:t>Правило 15</w:t>
-      </w:r>
-    </w:p>
-    <w:p>
-      <w:r>
-        <w:rPr>
-          <w:lang w:val="en-US"/>
-        </w:rPr>
-        <w:t>IF</w:t>
-      </w:r>
-      <w:r>
-        <w:t xml:space="preserve"> </w:t>
-      </w:r>
-      <w:r>
-        <w:rPr>
-          <w:lang w:val="en-US"/>
-        </w:rPr>
-        <w:t>NOT</w:t>
-      </w:r>
-      <w:r>
-        <w:t xml:space="preserve"> (</w:t>
-      </w:r>
-      <w:r>
-        <w:t>книга в дорогу</w:t>
-      </w:r>
-      <w:r>
-        <w:t>)</w:t>
-      </w:r>
-      <w:r>
-        <w:t xml:space="preserve"> </w:t>
-      </w:r>
-      <w:r>
-        <w:rPr>
-          <w:lang w:val="en-US"/>
-        </w:rPr>
-        <w:t>AND</w:t>
-      </w:r>
-      <w:r>
-        <w:t xml:space="preserve"> </w:t>
-      </w:r>
-      <w:r>
-        <w:rPr>
-          <w:lang w:val="en-US"/>
-        </w:rPr>
-        <w:t>NOT</w:t>
-      </w:r>
-      <w:r>
-        <w:t xml:space="preserve"> (</w:t>
-      </w:r>
-      <w:r>
-        <w:t>большой роман</w:t>
-      </w:r>
-      <w:r>
-        <w:t xml:space="preserve">) </w:t>
-      </w:r>
-      <w:r>
-        <w:rPr>
-          <w:lang w:val="en-US"/>
-        </w:rPr>
-        <w:t>AND</w:t>
-      </w:r>
-      <w:r>
-        <w:t xml:space="preserve"> </w:t>
-      </w:r>
-      <w:r>
-        <w:t>отечественная</w:t>
-      </w:r>
-      <w:r>
-        <w:t xml:space="preserve"> литература </w:t>
-      </w:r>
-      <w:r>
-        <w:rPr>
-          <w:lang w:val="en-US"/>
-        </w:rPr>
-        <w:t>AND</w:t>
-      </w:r>
-      <w:r>
-        <w:t xml:space="preserve"> </w:t>
-      </w:r>
-      <w:r>
-        <w:rPr>
-          <w:lang w:val="en-US"/>
-        </w:rPr>
-        <w:t>NOT</w:t>
-      </w:r>
-      <w:r>
-        <w:t xml:space="preserve"> (</w:t>
-      </w:r>
-      <w:r>
-        <w:t>классическая литература</w:t>
-      </w:r>
-      <w:r>
-        <w:t>)</w:t>
-      </w:r>
-    </w:p>
-    <w:p>
-      <w:r>
-        <w:rPr>
-          <w:lang w:val="en-US"/>
-        </w:rPr>
-        <w:t>THEN</w:t>
-      </w:r>
-      <w:r>
-        <w:t xml:space="preserve"> </w:t>
-      </w:r>
-      <w:r>
-        <w:t xml:space="preserve">читай Иванова, Довлатова и </w:t>
-      </w:r>
-      <w:proofErr w:type="spellStart"/>
-      <w:r>
-        <w:t>Санаева</w:t>
-      </w:r>
-      <w:proofErr w:type="spellEnd"/>
-    </w:p>
-    <w:p>
-      <w:pPr>
-        <w:rPr>
-          <w:b/>
-          <w:u w:val="single"/>
-        </w:rPr>
-      </w:pPr>
-      <w:r>
-        <w:rPr>
-          <w:b/>
-          <w:u w:val="single"/>
-        </w:rPr>
-        <w:t>Правило 16</w:t>
-      </w:r>
-    </w:p>
-    <w:p>
-      <w:r>
-        <w:rPr>
-          <w:lang w:val="en-US"/>
-        </w:rPr>
-        <w:t>IF</w:t>
-      </w:r>
-      <w:r>
-        <w:t xml:space="preserve"> </w:t>
-      </w:r>
-      <w:r>
-        <w:rPr>
-          <w:lang w:val="en-US"/>
-        </w:rPr>
-        <w:t>NOT</w:t>
-      </w:r>
-      <w:r>
-        <w:t xml:space="preserve"> (</w:t>
-      </w:r>
-      <w:r>
-        <w:t>книга в дорогу</w:t>
-      </w:r>
-      <w:r>
-        <w:t>)</w:t>
-      </w:r>
-      <w:r>
-        <w:t xml:space="preserve"> </w:t>
-      </w:r>
-      <w:r>
-        <w:rPr>
-          <w:lang w:val="en-US"/>
-        </w:rPr>
-        <w:t>AND</w:t>
-      </w:r>
-      <w:r>
-        <w:t xml:space="preserve"> </w:t>
-      </w:r>
-      <w:r>
-        <w:rPr>
-          <w:lang w:val="en-US"/>
-        </w:rPr>
-        <w:t>NOT</w:t>
-      </w:r>
-      <w:r>
-        <w:t xml:space="preserve"> (</w:t>
-      </w:r>
-      <w:r>
-        <w:t>большой роман</w:t>
-      </w:r>
-      <w:r>
-        <w:t xml:space="preserve">) </w:t>
-      </w:r>
-      <w:r>
-        <w:rPr>
-          <w:lang w:val="en-US"/>
-        </w:rPr>
-        <w:t>AND</w:t>
-      </w:r>
-      <w:r>
-        <w:t xml:space="preserve"> </w:t>
-      </w:r>
-      <w:r>
-        <w:rPr>
-          <w:lang w:val="en-US"/>
-        </w:rPr>
-        <w:t>NOT</w:t>
-      </w:r>
-      <w:r>
-        <w:t xml:space="preserve"> (</w:t>
-      </w:r>
-      <w:r>
-        <w:t>отечественная</w:t>
-      </w:r>
-      <w:r>
-        <w:t xml:space="preserve"> литература</w:t>
-      </w:r>
-      <w:r>
-        <w:t>)</w:t>
-      </w:r>
-      <w:r>
-        <w:t xml:space="preserve"> </w:t>
-      </w:r>
-      <w:r>
-        <w:rPr>
-          <w:lang w:val="en-US"/>
-        </w:rPr>
-        <w:t>AND</w:t>
-      </w:r>
-      <w:r>
-        <w:t xml:space="preserve"> </w:t>
-      </w:r>
-      <w:r>
-        <w:t>философия</w:t>
-      </w:r>
-    </w:p>
-    <w:p>
-      <w:r>
-        <w:rPr>
-          <w:lang w:val="en-US"/>
-        </w:rPr>
-        <w:t>THEN</w:t>
-      </w:r>
-      <w:r>
-        <w:t xml:space="preserve"> </w:t>
-      </w:r>
-      <w:r>
-        <w:t>читай Кафка, Сартр, Ницше</w:t>
-      </w:r>
-    </w:p>
-    <w:p>
-      <w:pPr>
-        <w:rPr>
-          <w:b/>
-          <w:u w:val="single"/>
-        </w:rPr>
-      </w:pPr>
-      <w:r>
-        <w:rPr>
-          <w:b/>
-          <w:u w:val="single"/>
-        </w:rPr>
-        <w:t>Правило 17</w:t>
-      </w:r>
-    </w:p>
-    <w:p>
-      <w:r>
-        <w:rPr>
-          <w:lang w:val="en-US"/>
-        </w:rPr>
-        <w:lastRenderedPageBreak/>
-        <w:t>IF</w:t>
-      </w:r>
-      <w:r>
-        <w:t xml:space="preserve"> </w:t>
-      </w:r>
-      <w:r>
-        <w:rPr>
-          <w:lang w:val="en-US"/>
-        </w:rPr>
-        <w:t>NOT</w:t>
-      </w:r>
-      <w:r>
-        <w:t xml:space="preserve"> (</w:t>
-      </w:r>
-      <w:r>
-        <w:t>книга в дорогу</w:t>
-      </w:r>
-      <w:r>
-        <w:t>)</w:t>
-      </w:r>
-      <w:r>
-        <w:t xml:space="preserve"> </w:t>
-      </w:r>
-      <w:r>
-        <w:rPr>
-          <w:lang w:val="en-US"/>
-        </w:rPr>
-        <w:t>AND</w:t>
-      </w:r>
-      <w:r>
-        <w:t xml:space="preserve"> </w:t>
-      </w:r>
-      <w:r>
-        <w:rPr>
-          <w:lang w:val="en-US"/>
-        </w:rPr>
-        <w:t>NOT</w:t>
-      </w:r>
-      <w:r>
-        <w:t xml:space="preserve"> (</w:t>
-      </w:r>
-      <w:r>
-        <w:t>большой роман</w:t>
-      </w:r>
-      <w:r>
-        <w:t xml:space="preserve">) </w:t>
-      </w:r>
-      <w:r>
-        <w:rPr>
-          <w:lang w:val="en-US"/>
-        </w:rPr>
-        <w:t>AND</w:t>
-      </w:r>
-      <w:r>
-        <w:t xml:space="preserve"> </w:t>
-      </w:r>
-      <w:r>
-        <w:rPr>
-          <w:lang w:val="en-US"/>
-        </w:rPr>
-        <w:t>NOT</w:t>
-      </w:r>
-      <w:r>
-        <w:t xml:space="preserve"> (</w:t>
-      </w:r>
-      <w:r>
-        <w:t>отечественная</w:t>
-      </w:r>
-      <w:r>
-        <w:t xml:space="preserve"> литература</w:t>
-      </w:r>
-      <w:r>
-        <w:t>)</w:t>
-      </w:r>
-      <w:r>
-        <w:t xml:space="preserve"> </w:t>
-      </w:r>
-      <w:r>
-        <w:rPr>
-          <w:lang w:val="en-US"/>
-        </w:rPr>
-        <w:t>AND</w:t>
-      </w:r>
-      <w:r>
-        <w:t xml:space="preserve"> </w:t>
-      </w:r>
-      <w:r>
-        <w:rPr>
-          <w:lang w:val="en-US"/>
-        </w:rPr>
-        <w:t>NOT</w:t>
-      </w:r>
-      <w:r>
-        <w:t xml:space="preserve"> (</w:t>
-      </w:r>
-      <w:r>
-        <w:t>философия</w:t>
-      </w:r>
-      <w:r>
-        <w:t>)</w:t>
-      </w:r>
-      <w:r>
-        <w:t xml:space="preserve"> </w:t>
-      </w:r>
-      <w:r>
-        <w:rPr>
-          <w:lang w:val="en-US"/>
-        </w:rPr>
-        <w:t>AND</w:t>
-      </w:r>
-      <w:r>
-        <w:t xml:space="preserve"> </w:t>
-      </w:r>
-      <w:r>
-        <w:t>научно-популярная литература</w:t>
-      </w:r>
-    </w:p>
-    <w:p>
-      <w:r>
-        <w:rPr>
-          <w:lang w:val="en-US"/>
-        </w:rPr>
-        <w:t>THEN</w:t>
-      </w:r>
-      <w:r>
-        <w:t xml:space="preserve"> </w:t>
-      </w:r>
-      <w:r>
         <w:t xml:space="preserve">читай </w:t>
       </w:r>
       <w:r>
-        <w:t xml:space="preserve">Ася Казанцева, Стивен </w:t>
-      </w:r>
-      <w:proofErr w:type="spellStart"/>
-      <w:r>
-        <w:t>Хокинг</w:t>
-      </w:r>
-      <w:proofErr w:type="spellEnd"/>
-    </w:p>
-    <w:p>
-      <w:pPr>
-        <w:rPr>
-          <w:b/>
-          <w:u w:val="single"/>
-        </w:rPr>
-      </w:pPr>
-      <w:r>
-        <w:rPr>
-          <w:b/>
-          <w:u w:val="single"/>
-        </w:rPr>
-        <w:t>Правило 18</w:t>
-      </w:r>
-    </w:p>
-    <w:p>
-      <w:r>
-        <w:rPr>
-          <w:lang w:val="en-US"/>
-        </w:rPr>
-        <w:t>IF</w:t>
-      </w:r>
-      <w:r>
-        <w:t xml:space="preserve"> </w:t>
-      </w:r>
-      <w:r>
-        <w:rPr>
-          <w:lang w:val="en-US"/>
-        </w:rPr>
-        <w:t>NOT</w:t>
-      </w:r>
-      <w:r>
-        <w:t xml:space="preserve"> (</w:t>
-      </w:r>
-      <w:r>
-        <w:t>книга в дорогу</w:t>
-      </w:r>
-      <w:r>
-        <w:t>)</w:t>
-      </w:r>
-      <w:r>
-        <w:t xml:space="preserve"> </w:t>
-      </w:r>
-      <w:r>
-        <w:rPr>
-          <w:lang w:val="en-US"/>
-        </w:rPr>
-        <w:t>AND</w:t>
-      </w:r>
-      <w:r>
-        <w:t xml:space="preserve"> </w:t>
-      </w:r>
-      <w:r>
-        <w:rPr>
-          <w:lang w:val="en-US"/>
-        </w:rPr>
-        <w:t>NOT</w:t>
-      </w:r>
-      <w:r>
-        <w:t xml:space="preserve"> (</w:t>
-      </w:r>
-      <w:r>
-        <w:t>большой роман</w:t>
-      </w:r>
-      <w:r>
-        <w:t xml:space="preserve">) </w:t>
-      </w:r>
-      <w:r>
-        <w:rPr>
-          <w:lang w:val="en-US"/>
-        </w:rPr>
-        <w:t>AND</w:t>
-      </w:r>
-      <w:r>
-        <w:t xml:space="preserve"> </w:t>
-      </w:r>
-      <w:r>
-        <w:rPr>
-          <w:lang w:val="en-US"/>
-        </w:rPr>
-        <w:t>NOT</w:t>
-      </w:r>
-      <w:r>
-        <w:t xml:space="preserve"> (</w:t>
-      </w:r>
-      <w:r>
-        <w:t>отечественная</w:t>
-      </w:r>
-      <w:r>
-        <w:t xml:space="preserve"> литература</w:t>
-      </w:r>
-      <w:r>
-        <w:t>)</w:t>
-      </w:r>
-      <w:r>
-        <w:t xml:space="preserve"> </w:t>
-      </w:r>
-      <w:r>
-        <w:rPr>
-          <w:lang w:val="en-US"/>
-        </w:rPr>
-        <w:t>AND</w:t>
-      </w:r>
-      <w:r>
-        <w:t xml:space="preserve"> </w:t>
-      </w:r>
-      <w:r>
-        <w:rPr>
-          <w:lang w:val="en-US"/>
-        </w:rPr>
-        <w:t>NOT</w:t>
-      </w:r>
-      <w:r>
-        <w:t xml:space="preserve"> (</w:t>
-      </w:r>
-      <w:r>
-        <w:t>философия</w:t>
-      </w:r>
-      <w:r>
-        <w:t>)</w:t>
-      </w:r>
-      <w:r>
-        <w:t xml:space="preserve"> </w:t>
-      </w:r>
-      <w:r>
-        <w:rPr>
-          <w:lang w:val="en-US"/>
-        </w:rPr>
-        <w:t>AND</w:t>
-      </w:r>
-      <w:r>
-        <w:t xml:space="preserve"> </w:t>
-      </w:r>
-      <w:r>
-        <w:rPr>
-          <w:lang w:val="en-US"/>
-        </w:rPr>
-        <w:t>NOT</w:t>
-      </w:r>
-      <w:r>
-        <w:t xml:space="preserve"> (</w:t>
-      </w:r>
-      <w:r>
-        <w:t>научно-популярная литература</w:t>
-      </w:r>
-      <w:r>
-        <w:t>)</w:t>
-      </w:r>
-    </w:p>
-    <w:p>
-      <w:r>
-        <w:rPr>
-          <w:lang w:val="en-US"/>
-        </w:rPr>
-        <w:t>THEN</w:t>
-      </w:r>
-      <w:r>
-        <w:t xml:space="preserve"> </w:t>
-      </w:r>
-      <w:r>
-        <w:t>читай биографии</w:t>
-      </w:r>
-    </w:p>
-    <w:p>
-      <w:pPr>
-        <w:rPr>
-          <w:b/>
-        </w:rPr>
-      </w:pPr>
-      <w:bookmarkStart w:id="0" w:name="_GoBack"/>
-      <w:r>
-        <w:rPr>
-          <w:b/>
-        </w:rPr>
-        <w:t>Правило 19</w:t>
-      </w:r>
-    </w:p>
-    <w:bookmarkEnd w:id="0"/>
+        <w:t>П. Смит «Просто дети»</w:t>
+      </w:r>
+    </w:p>
     <w:p/>
     <w:p/>
     <w:p/>

</xml_diff>